<commit_message>
Finished P4 on report
</commit_message>
<xml_diff>
--- a/CS332_Assignment_6.docx
+++ b/CS332_Assignment_6.docx
@@ -94,7 +94,6 @@
         </w:rPr>
         <w:t xml:space="preserve">10 </w:t>
       </w:r>
-      <w:proofErr w:type="spellStart"/>
       <w:r>
         <w:rPr>
           <w:rFonts w:ascii="Times New Roman" w:hAnsi="Times New Roman" w:cs="Times New Roman"/>
@@ -102,7 +101,8 @@
         </w:rPr>
         <w:t>April</w:t>
       </w:r>
-      <w:proofErr w:type="spellEnd"/>
+      <w:bookmarkStart w:id="0" w:name="_GoBack"/>
+      <w:bookmarkEnd w:id="0"/>
       <w:r>
         <w:rPr>
           <w:rFonts w:ascii="Times New Roman" w:hAnsi="Times New Roman" w:cs="Times New Roman"/>
@@ -128,23 +128,13 @@
           <w:lang w:val="es-ES"/>
         </w:rPr>
       </w:pPr>
-      <w:proofErr w:type="spellStart"/>
       <w:r>
         <w:rPr>
           <w:rFonts w:ascii="Times New Roman" w:hAnsi="Times New Roman" w:cs="Times New Roman"/>
           <w:u w:val="single"/>
           <w:lang w:val="es-ES"/>
         </w:rPr>
-        <w:t>Assignment</w:t>
-      </w:r>
-      <w:proofErr w:type="spellEnd"/>
-      <w:r>
-        <w:rPr>
-          <w:rFonts w:ascii="Times New Roman" w:hAnsi="Times New Roman" w:cs="Times New Roman"/>
-          <w:u w:val="single"/>
-          <w:lang w:val="es-ES"/>
-        </w:rPr>
-        <w:t xml:space="preserve"> 6</w:t>
+        <w:t>Assignment 6</w:t>
       </w:r>
     </w:p>
     <w:p>
@@ -422,48 +412,372 @@
         </w:rPr>
         <w:t>Their choice for JavaScript, as described by one of their managers, can be attributed to its popularity, flexible language, and portability. In this project, we will be building our own simple translation machine written using both the C++ and JavaScript programming languages so that we may compare the two languages.</w:t>
       </w:r>
-      <w:bookmarkStart w:id="0" w:name="_GoBack"/>
-      <w:bookmarkEnd w:id="0"/>
-    </w:p>
-    <w:p>
-      <w:pPr>
-        <w:ind w:left="720"/>
-        <w:rPr>
-          <w:rFonts w:ascii="Times New Roman" w:hAnsi="Times New Roman" w:cs="Times New Roman"/>
-        </w:rPr>
-      </w:pPr>
-    </w:p>
-    <w:p>
-      <w:pPr>
-        <w:ind w:left="720"/>
-        <w:rPr>
-          <w:rFonts w:ascii="Times New Roman" w:hAnsi="Times New Roman" w:cs="Times New Roman"/>
-        </w:rPr>
-      </w:pPr>
-    </w:p>
-    <w:p>
-      <w:pPr>
-        <w:ind w:left="720"/>
-        <w:rPr>
-          <w:rFonts w:ascii="Times New Roman" w:hAnsi="Times New Roman" w:cs="Times New Roman"/>
-        </w:rPr>
-      </w:pPr>
-    </w:p>
-    <w:p>
-      <w:pPr>
-        <w:ind w:left="720"/>
-        <w:rPr>
-          <w:rFonts w:ascii="Times New Roman" w:hAnsi="Times New Roman" w:cs="Times New Roman"/>
-        </w:rPr>
-      </w:pPr>
-    </w:p>
-    <w:p>
-      <w:pPr>
-        <w:ind w:left="720"/>
-        <w:rPr>
-          <w:rFonts w:ascii="Times New Roman" w:hAnsi="Times New Roman" w:cs="Times New Roman"/>
-        </w:rPr>
-      </w:pPr>
+    </w:p>
+    <w:p>
+      <w:pPr>
+        <w:rPr>
+          <w:rFonts w:ascii="Times New Roman" w:hAnsi="Times New Roman" w:cs="Times New Roman"/>
+        </w:rPr>
+      </w:pPr>
+    </w:p>
+    <w:p>
+      <w:pPr>
+        <w:pStyle w:val="ListParagraph"/>
+        <w:numPr>
+          <w:ilvl w:val="0"/>
+          <w:numId w:val="1"/>
+        </w:numPr>
+        <w:rPr>
+          <w:rFonts w:ascii="Times New Roman" w:hAnsi="Times New Roman" w:cs="Times New Roman"/>
+        </w:rPr>
+      </w:pPr>
+    </w:p>
+    <w:p>
+      <w:pPr>
+        <w:pStyle w:val="ListParagraph"/>
+        <w:numPr>
+          <w:ilvl w:val="0"/>
+          <w:numId w:val="1"/>
+        </w:numPr>
+        <w:rPr>
+          <w:rFonts w:ascii="Times New Roman" w:hAnsi="Times New Roman" w:cs="Times New Roman"/>
+        </w:rPr>
+      </w:pPr>
+    </w:p>
+    <w:p>
+      <w:pPr>
+        <w:rPr>
+          <w:rFonts w:ascii="Times New Roman" w:hAnsi="Times New Roman" w:cs="Times New Roman"/>
+        </w:rPr>
+      </w:pPr>
+    </w:p>
+    <w:p>
+      <w:pPr>
+        <w:rPr>
+          <w:rFonts w:ascii="Times New Roman" w:hAnsi="Times New Roman" w:cs="Times New Roman"/>
+        </w:rPr>
+      </w:pPr>
+    </w:p>
+    <w:p>
+      <w:pPr>
+        <w:pStyle w:val="ListParagraph"/>
+        <w:numPr>
+          <w:ilvl w:val="0"/>
+          <w:numId w:val="1"/>
+        </w:numPr>
+        <w:rPr>
+          <w:rFonts w:ascii="Times New Roman" w:hAnsi="Times New Roman" w:cs="Times New Roman"/>
+        </w:rPr>
+      </w:pPr>
+    </w:p>
+    <w:p>
+      <w:pPr>
+        <w:pStyle w:val="ListParagraph"/>
+        <w:numPr>
+          <w:ilvl w:val="0"/>
+          <w:numId w:val="2"/>
+        </w:numPr>
+        <w:rPr>
+          <w:rFonts w:ascii="Times New Roman" w:hAnsi="Times New Roman" w:cs="Times New Roman"/>
+        </w:rPr>
+      </w:pPr>
+      <w:r>
+        <w:rPr>
+          <w:rFonts w:ascii="Times New Roman" w:hAnsi="Times New Roman" w:cs="Times New Roman"/>
+        </w:rPr>
+        <w:t xml:space="preserve">Running the JavaScript program requires opening your web browser. Any web browser will work, but the best one to use is Google Chrome because of its simple to use Debug Console. Google Chrome is free to download at </w:t>
+      </w:r>
+      <w:hyperlink r:id="rId7" w:history="1">
+        <w:r>
+          <w:rPr>
+            <w:rStyle w:val="Hyperlink"/>
+            <w:rFonts w:ascii="Times New Roman" w:hAnsi="Times New Roman" w:cs="Times New Roman"/>
+          </w:rPr>
+          <w:t>https://www.google.com/chrome/browser/desktop/index.html?brand=CHBD&amp;gclid=Cj0KEQjwuOHHBRDmvsHs8PukyIQBEiQAlEMW0PtGSVmZSqZcVonijIZi3kvgPyKtNTUFwvQXLPZ3oQIaAuQh8P8HAQ&amp;dclid=COHrwfCNtNMCFYVufgodQlgCpg</w:t>
+        </w:r>
+      </w:hyperlink>
+      <w:r>
+        <w:rPr>
+          <w:rFonts w:ascii="Times New Roman" w:hAnsi="Times New Roman" w:cs="Times New Roman"/>
+        </w:rPr>
+        <w:t>. After downloading Google Chrome, one can run the JavaScript program by double-clicking on the HTML file called, “translate.html”.</w:t>
+      </w:r>
+    </w:p>
+    <w:p>
+      <w:pPr>
+        <w:rPr>
+          <w:rFonts w:ascii="Times New Roman" w:hAnsi="Times New Roman" w:cs="Times New Roman"/>
+        </w:rPr>
+      </w:pPr>
+    </w:p>
+    <w:p>
+      <w:pPr>
+        <w:pStyle w:val="ListParagraph"/>
+        <w:numPr>
+          <w:ilvl w:val="0"/>
+          <w:numId w:val="2"/>
+        </w:numPr>
+        <w:rPr>
+          <w:rFonts w:ascii="Times New Roman" w:hAnsi="Times New Roman" w:cs="Times New Roman"/>
+        </w:rPr>
+      </w:pPr>
+      <w:r>
+        <w:rPr>
+          <w:rFonts w:ascii="Times New Roman" w:hAnsi="Times New Roman" w:cs="Times New Roman"/>
+        </w:rPr>
+        <w:t>The first key diffe</w:t>
+      </w:r>
+      <w:r>
+        <w:rPr>
+          <w:rFonts w:ascii="Times New Roman" w:hAnsi="Times New Roman" w:cs="Times New Roman"/>
+        </w:rPr>
+        <w:t xml:space="preserve">rence between the two programming languages is that JavaScript is classified as a scripting language. </w:t>
+      </w:r>
+      <w:r>
+        <w:rPr>
+          <w:rFonts w:ascii="Times New Roman" w:hAnsi="Times New Roman" w:cs="Times New Roman"/>
+        </w:rPr>
+        <w:t xml:space="preserve">Therefore, </w:t>
+      </w:r>
+      <w:r>
+        <w:rPr>
+          <w:rFonts w:ascii="Times New Roman" w:hAnsi="Times New Roman" w:cs="Times New Roman"/>
+        </w:rPr>
+        <w:t>there is not an explicit</w:t>
+      </w:r>
+      <w:r>
+        <w:rPr>
+          <w:rFonts w:ascii="Times New Roman" w:hAnsi="Times New Roman" w:cs="Times New Roman"/>
+        </w:rPr>
+        <w:t xml:space="preserve"> compilation step </w:t>
+      </w:r>
+      <w:r>
+        <w:rPr>
+          <w:rFonts w:ascii="Times New Roman" w:hAnsi="Times New Roman" w:cs="Times New Roman"/>
+        </w:rPr>
+        <w:t xml:space="preserve">before running code written in JavaScript. </w:t>
+      </w:r>
+      <w:r>
+        <w:rPr>
+          <w:rFonts w:ascii="Times New Roman" w:hAnsi="Times New Roman" w:cs="Times New Roman"/>
+        </w:rPr>
+        <w:t xml:space="preserve">Skipping this compilation step causes errors to only be caught during run time when debugging the program. </w:t>
+      </w:r>
+      <w:r>
+        <w:rPr>
+          <w:rFonts w:ascii="Times New Roman" w:hAnsi="Times New Roman" w:cs="Times New Roman"/>
+        </w:rPr>
+        <w:t xml:space="preserve">Although skipping the first compilation step could be viewed as more efficient, it can also lead to potential dangers when testing the program because the debug console will not reveal </w:t>
+      </w:r>
+      <w:r>
+        <w:rPr>
+          <w:rFonts w:ascii="Times New Roman" w:hAnsi="Times New Roman" w:cs="Times New Roman"/>
+        </w:rPr>
+        <w:t>warnings or errors in the program until they are encountered during run time. Without the initial compilation step, running a program in JavaScript can prove more dangerous than running a program in C++.</w:t>
+      </w:r>
+    </w:p>
+    <w:p>
+      <w:pPr>
+        <w:pStyle w:val="ListParagraph"/>
+        <w:ind w:left="1080"/>
+        <w:rPr>
+          <w:rFonts w:ascii="Times New Roman" w:hAnsi="Times New Roman" w:cs="Times New Roman"/>
+        </w:rPr>
+      </w:pPr>
+    </w:p>
+    <w:p>
+      <w:pPr>
+        <w:pStyle w:val="ListParagraph"/>
+        <w:ind w:left="1080"/>
+        <w:rPr>
+          <w:rFonts w:ascii="Times New Roman" w:hAnsi="Times New Roman" w:cs="Times New Roman"/>
+        </w:rPr>
+      </w:pPr>
+      <w:r>
+        <w:rPr>
+          <w:rFonts w:ascii="Times New Roman" w:hAnsi="Times New Roman" w:cs="Times New Roman"/>
+        </w:rPr>
+        <w:t xml:space="preserve">A second difference that arises between programming languages and scripting languages is that </w:t>
+      </w:r>
+      <w:r>
+        <w:rPr>
+          <w:rFonts w:ascii="Times New Roman" w:hAnsi="Times New Roman" w:cs="Times New Roman"/>
+        </w:rPr>
+        <w:t>scripting languages</w:t>
+      </w:r>
+      <w:r>
+        <w:rPr>
+          <w:rFonts w:ascii="Times New Roman" w:hAnsi="Times New Roman" w:cs="Times New Roman"/>
+        </w:rPr>
+        <w:t xml:space="preserve"> </w:t>
+      </w:r>
+      <w:r>
+        <w:rPr>
+          <w:rFonts w:ascii="Times New Roman" w:hAnsi="Times New Roman" w:cs="Times New Roman"/>
+        </w:rPr>
+        <w:t xml:space="preserve">can only be ran </w:t>
+      </w:r>
+      <w:r>
+        <w:rPr>
+          <w:rFonts w:ascii="Times New Roman" w:hAnsi="Times New Roman" w:cs="Times New Roman"/>
+        </w:rPr>
+        <w:t>inside of separate programs rather than independently, like programs written in C++. In the case of JavaScript, code written in JavaScript cannot be ran independently, but need</w:t>
+      </w:r>
+      <w:r>
+        <w:rPr>
+          <w:rFonts w:ascii="Times New Roman" w:hAnsi="Times New Roman" w:cs="Times New Roman"/>
+        </w:rPr>
+        <w:t>s</w:t>
+      </w:r>
+      <w:r>
+        <w:rPr>
+          <w:rFonts w:ascii="Times New Roman" w:hAnsi="Times New Roman" w:cs="Times New Roman"/>
+        </w:rPr>
+        <w:t xml:space="preserve"> to be implemented inside of HTML files. </w:t>
+      </w:r>
+      <w:r>
+        <w:rPr>
+          <w:rFonts w:ascii="Times New Roman" w:hAnsi="Times New Roman" w:cs="Times New Roman"/>
+        </w:rPr>
+        <w:t xml:space="preserve">This difference </w:t>
+      </w:r>
+      <w:r>
+        <w:rPr>
+          <w:rFonts w:ascii="Times New Roman" w:hAnsi="Times New Roman" w:cs="Times New Roman"/>
+        </w:rPr>
+        <w:t>can make learning JavaScript, and scripting languages in general, more difficult to learn because someone trying to learn the language must also learn the basics of another language to implement their program. For instance, learning JavaScript required that I also learn how to create a web page in HTML that can implement the JavaScript code. C++ is easier in this respect because implementing a program in C++ requires knowing the two commands to compile and run the code inside the command line.</w:t>
+      </w:r>
+    </w:p>
+    <w:p>
+      <w:pPr>
+        <w:rPr>
+          <w:rFonts w:ascii="Times New Roman" w:hAnsi="Times New Roman" w:cs="Times New Roman"/>
+        </w:rPr>
+      </w:pPr>
+    </w:p>
+    <w:p>
+      <w:pPr>
+        <w:ind w:left="1080"/>
+        <w:rPr>
+          <w:rFonts w:ascii="Times New Roman" w:hAnsi="Times New Roman" w:cs="Times New Roman"/>
+        </w:rPr>
+      </w:pPr>
+      <w:r>
+        <w:rPr>
+          <w:rFonts w:ascii="Times New Roman" w:hAnsi="Times New Roman" w:cs="Times New Roman"/>
+        </w:rPr>
+        <w:t>Lastly, C</w:t>
+      </w:r>
+      <w:r>
+        <w:rPr>
+          <w:rFonts w:ascii="Times New Roman" w:hAnsi="Times New Roman" w:cs="Times New Roman"/>
+        </w:rPr>
+        <w:t>++ and JavaScript use different methods for assigning data types. In C++, when someone declares a variable they must explicitly state the type for that variable</w:t>
+      </w:r>
+      <w:r>
+        <w:rPr>
+          <w:rFonts w:ascii="Times New Roman" w:hAnsi="Times New Roman" w:cs="Times New Roman"/>
+        </w:rPr>
+        <w:t xml:space="preserve">, and that variable’s type can never change. However, in JavaScript, programmers do not declare the variable’s when initializing the variable. Rather, the variable’s type is inferred during run time based on the value being passed into it. Additionally, </w:t>
+      </w:r>
+      <w:r>
+        <w:rPr>
+          <w:rFonts w:ascii="Times New Roman" w:hAnsi="Times New Roman" w:cs="Times New Roman"/>
+        </w:rPr>
+        <w:t xml:space="preserve">a variable’s type in JavaScript is dynamic, which means that its type can change at any time during run time whenever a new value is assigned </w:t>
+      </w:r>
+      <w:r>
+        <w:rPr>
+          <w:rFonts w:ascii="Times New Roman" w:hAnsi="Times New Roman" w:cs="Times New Roman"/>
+        </w:rPr>
+        <w:t xml:space="preserve">to the variable. The addition of this feature in JavaScript makes the programming language more flexible in terms of numeric calculations because </w:t>
+      </w:r>
+      <w:r>
+        <w:rPr>
+          <w:rFonts w:ascii="Times New Roman" w:hAnsi="Times New Roman" w:cs="Times New Roman"/>
+        </w:rPr>
+        <w:t>calculating a floating-point number using integers does not require any casting.</w:t>
+      </w:r>
+    </w:p>
+    <w:p>
+      <w:pPr>
+        <w:ind w:left="1080"/>
+        <w:rPr>
+          <w:rFonts w:ascii="Times New Roman" w:hAnsi="Times New Roman" w:cs="Times New Roman"/>
+        </w:rPr>
+      </w:pPr>
+    </w:p>
+    <w:p>
+      <w:pPr>
+        <w:pStyle w:val="ListParagraph"/>
+        <w:numPr>
+          <w:ilvl w:val="0"/>
+          <w:numId w:val="2"/>
+        </w:numPr>
+        <w:rPr>
+          <w:rFonts w:ascii="Times New Roman" w:hAnsi="Times New Roman" w:cs="Times New Roman"/>
+        </w:rPr>
+      </w:pPr>
+      <w:r>
+        <w:rPr>
+          <w:rFonts w:ascii="Times New Roman" w:hAnsi="Times New Roman" w:cs="Times New Roman"/>
+        </w:rPr>
+        <w:t>G</w:t>
+      </w:r>
+      <w:r>
+        <w:rPr>
+          <w:rFonts w:ascii="Times New Roman" w:hAnsi="Times New Roman" w:cs="Times New Roman"/>
+        </w:rPr>
+        <w:t xml:space="preserve">iven JavaScript’s large support for strings, including regular expression support, it is an easier to use language for program’s centered around string manipulation. Additionally, support from many different APIs, like the Google API, gives JavaScript </w:t>
+      </w:r>
+      <w:r>
+        <w:rPr>
+          <w:rFonts w:ascii="Times New Roman" w:hAnsi="Times New Roman" w:cs="Times New Roman"/>
+        </w:rPr>
+        <w:t xml:space="preserve">the ability to perform many different features, like the ability to create maps using GPS coordinates. However, one could argue that the </w:t>
+      </w:r>
+      <w:r>
+        <w:rPr>
+          <w:rFonts w:ascii="Times New Roman" w:hAnsi="Times New Roman" w:cs="Times New Roman"/>
+        </w:rPr>
+        <w:t>number</w:t>
+      </w:r>
+      <w:r>
+        <w:rPr>
+          <w:rFonts w:ascii="Times New Roman" w:hAnsi="Times New Roman" w:cs="Times New Roman"/>
+        </w:rPr>
+        <w:t xml:space="preserve"> of features in</w:t>
+      </w:r>
+      <w:r>
+        <w:rPr>
+          <w:rFonts w:ascii="Times New Roman" w:hAnsi="Times New Roman" w:cs="Times New Roman"/>
+        </w:rPr>
+        <w:t xml:space="preserve"> JavaScript makes it an intimidating language to learn. Considering JavaScript’s </w:t>
+      </w:r>
+      <w:r>
+        <w:rPr>
+          <w:rFonts w:ascii="Times New Roman" w:hAnsi="Times New Roman" w:cs="Times New Roman"/>
+        </w:rPr>
+        <w:t xml:space="preserve">built-in functions that simplifies common algorithms in C++, like breaking a large string into individual words, </w:t>
+      </w:r>
+      <w:r>
+        <w:rPr>
+          <w:rFonts w:ascii="Times New Roman" w:hAnsi="Times New Roman" w:cs="Times New Roman"/>
+        </w:rPr>
+        <w:t>into one function call</w:t>
+      </w:r>
+      <w:r>
+        <w:rPr>
+          <w:rFonts w:ascii="Times New Roman" w:hAnsi="Times New Roman" w:cs="Times New Roman"/>
+        </w:rPr>
+        <w:t xml:space="preserve">, JavaScript can be easier to implement in terms of number of lines of code. In terms of debugging, JavaScript is weaker because it does not catch errors unless it runs into them during run time since the code is not compiled until run time. Overall, JavaScript </w:t>
+      </w:r>
+      <w:r>
+        <w:rPr>
+          <w:rFonts w:ascii="Times New Roman" w:hAnsi="Times New Roman" w:cs="Times New Roman"/>
+        </w:rPr>
+        <w:t>is a more powerful and simpler to use language if the user is an experienced programmer who can recognize the dangers of using the language. However, if the user is not experienced in programming, then they should not be using JavaScript because it is more complex to learn, and harder to completely debug.</w:t>
+      </w:r>
     </w:p>
     <w:p>
       <w:pPr>
@@ -833,7 +1147,7 @@
       </w:pPr>
     </w:p>
     <w:sectPr>
-      <w:headerReference w:type="default" r:id="rId7"/>
+      <w:headerReference w:type="default" r:id="rId8"/>
       <w:pgSz w:w="12240" w:h="15840"/>
       <w:pgMar w:top="1440" w:right="1440" w:bottom="1440" w:left="1440" w:header="720" w:footer="720" w:gutter="0"/>
       <w:cols w:space="720"/>
@@ -899,9 +1213,267 @@
 <file path=word/numbering.xml><?xml version="1.0" encoding="utf-8"?>
 <w:numbering xmlns:wpc="http://schemas.microsoft.com/office/word/2010/wordprocessingCanvas" xmlns:mo="http://schemas.microsoft.com/office/mac/office/2008/main" xmlns:mc="http://schemas.openxmlformats.org/markup-compatibility/2006" xmlns:mv="urn:schemas-microsoft-com:mac:vml" xmlns:o="urn:schemas-microsoft-com:office:office" xmlns:r="http://schemas.openxmlformats.org/officeDocument/2006/relationships" xmlns:m="http://schemas.openxmlformats.org/officeDocument/2006/math" xmlns:v="urn:schemas-microsoft-com:vml" xmlns:wp14="http://schemas.microsoft.com/office/word/2010/wordprocessingDrawing" xmlns:wp="http://schemas.openxmlformats.org/drawingml/2006/wordprocessingDrawing" xmlns:w10="urn:schemas-microsoft-com:office:word" xmlns:w="http://schemas.openxmlformats.org/wordprocessingml/2006/main" xmlns:w14="http://schemas.microsoft.com/office/word/2010/wordml" xmlns:w15="http://schemas.microsoft.com/office/word/2012/wordml" xmlns:wpg="http://schemas.microsoft.com/office/word/2010/wordprocessingGroup" xmlns:wpi="http://schemas.microsoft.com/office/word/2010/wordprocessingInk" xmlns:wne="http://schemas.microsoft.com/office/word/2006/wordml" xmlns:wps="http://schemas.microsoft.com/office/word/2010/wordprocessingShape" mc:Ignorable="w14 w15 wp14">
   <w:abstractNum w:abstractNumId="0">
+    <w:nsid w:val="0A4A5A60"/>
+    <w:multiLevelType w:val="hybridMultilevel"/>
+    <w:tmpl w:val="B82E5930"/>
+    <w:lvl w:ilvl="0" w:tplc="04090017">
+      <w:start w:val="1"/>
+      <w:numFmt w:val="lowerLetter"/>
+      <w:lvlText w:val="%1)"/>
+      <w:lvlJc w:val="left"/>
+      <w:pPr>
+        <w:ind w:left="1440" w:hanging="360"/>
+      </w:pPr>
+    </w:lvl>
+    <w:lvl w:ilvl="1" w:tplc="04090019" w:tentative="1">
+      <w:start w:val="1"/>
+      <w:numFmt w:val="lowerLetter"/>
+      <w:lvlText w:val="%2."/>
+      <w:lvlJc w:val="left"/>
+      <w:pPr>
+        <w:ind w:left="2160" w:hanging="360"/>
+      </w:pPr>
+    </w:lvl>
+    <w:lvl w:ilvl="2" w:tplc="0409001B" w:tentative="1">
+      <w:start w:val="1"/>
+      <w:numFmt w:val="lowerRoman"/>
+      <w:lvlText w:val="%3."/>
+      <w:lvlJc w:val="right"/>
+      <w:pPr>
+        <w:ind w:left="2880" w:hanging="180"/>
+      </w:pPr>
+    </w:lvl>
+    <w:lvl w:ilvl="3" w:tplc="0409000F" w:tentative="1">
+      <w:start w:val="1"/>
+      <w:numFmt w:val="decimal"/>
+      <w:lvlText w:val="%4."/>
+      <w:lvlJc w:val="left"/>
+      <w:pPr>
+        <w:ind w:left="3600" w:hanging="360"/>
+      </w:pPr>
+    </w:lvl>
+    <w:lvl w:ilvl="4" w:tplc="04090019" w:tentative="1">
+      <w:start w:val="1"/>
+      <w:numFmt w:val="lowerLetter"/>
+      <w:lvlText w:val="%5."/>
+      <w:lvlJc w:val="left"/>
+      <w:pPr>
+        <w:ind w:left="4320" w:hanging="360"/>
+      </w:pPr>
+    </w:lvl>
+    <w:lvl w:ilvl="5" w:tplc="0409001B" w:tentative="1">
+      <w:start w:val="1"/>
+      <w:numFmt w:val="lowerRoman"/>
+      <w:lvlText w:val="%6."/>
+      <w:lvlJc w:val="right"/>
+      <w:pPr>
+        <w:ind w:left="5040" w:hanging="180"/>
+      </w:pPr>
+    </w:lvl>
+    <w:lvl w:ilvl="6" w:tplc="0409000F" w:tentative="1">
+      <w:start w:val="1"/>
+      <w:numFmt w:val="decimal"/>
+      <w:lvlText w:val="%7."/>
+      <w:lvlJc w:val="left"/>
+      <w:pPr>
+        <w:ind w:left="5760" w:hanging="360"/>
+      </w:pPr>
+    </w:lvl>
+    <w:lvl w:ilvl="7" w:tplc="04090019" w:tentative="1">
+      <w:start w:val="1"/>
+      <w:numFmt w:val="lowerLetter"/>
+      <w:lvlText w:val="%8."/>
+      <w:lvlJc w:val="left"/>
+      <w:pPr>
+        <w:ind w:left="6480" w:hanging="360"/>
+      </w:pPr>
+    </w:lvl>
+    <w:lvl w:ilvl="8" w:tplc="0409001B" w:tentative="1">
+      <w:start w:val="1"/>
+      <w:numFmt w:val="lowerRoman"/>
+      <w:lvlText w:val="%9."/>
+      <w:lvlJc w:val="right"/>
+      <w:pPr>
+        <w:ind w:left="7200" w:hanging="180"/>
+      </w:pPr>
+    </w:lvl>
+  </w:abstractNum>
+  <w:abstractNum w:abstractNumId="1">
+    <w:nsid w:val="41511182"/>
+    <w:multiLevelType w:val="hybridMultilevel"/>
+    <w:tmpl w:val="0FA23648"/>
+    <w:lvl w:ilvl="0" w:tplc="04090017">
+      <w:start w:val="1"/>
+      <w:numFmt w:val="lowerLetter"/>
+      <w:lvlText w:val="%1)"/>
+      <w:lvlJc w:val="left"/>
+      <w:pPr>
+        <w:ind w:left="1080" w:hanging="360"/>
+      </w:pPr>
+    </w:lvl>
+    <w:lvl w:ilvl="1" w:tplc="04090019" w:tentative="1">
+      <w:start w:val="1"/>
+      <w:numFmt w:val="lowerLetter"/>
+      <w:lvlText w:val="%2."/>
+      <w:lvlJc w:val="left"/>
+      <w:pPr>
+        <w:ind w:left="1800" w:hanging="360"/>
+      </w:pPr>
+    </w:lvl>
+    <w:lvl w:ilvl="2" w:tplc="0409001B" w:tentative="1">
+      <w:start w:val="1"/>
+      <w:numFmt w:val="lowerRoman"/>
+      <w:lvlText w:val="%3."/>
+      <w:lvlJc w:val="right"/>
+      <w:pPr>
+        <w:ind w:left="2520" w:hanging="180"/>
+      </w:pPr>
+    </w:lvl>
+    <w:lvl w:ilvl="3" w:tplc="0409000F" w:tentative="1">
+      <w:start w:val="1"/>
+      <w:numFmt w:val="decimal"/>
+      <w:lvlText w:val="%4."/>
+      <w:lvlJc w:val="left"/>
+      <w:pPr>
+        <w:ind w:left="3240" w:hanging="360"/>
+      </w:pPr>
+    </w:lvl>
+    <w:lvl w:ilvl="4" w:tplc="04090019" w:tentative="1">
+      <w:start w:val="1"/>
+      <w:numFmt w:val="lowerLetter"/>
+      <w:lvlText w:val="%5."/>
+      <w:lvlJc w:val="left"/>
+      <w:pPr>
+        <w:ind w:left="3960" w:hanging="360"/>
+      </w:pPr>
+    </w:lvl>
+    <w:lvl w:ilvl="5" w:tplc="0409001B" w:tentative="1">
+      <w:start w:val="1"/>
+      <w:numFmt w:val="lowerRoman"/>
+      <w:lvlText w:val="%6."/>
+      <w:lvlJc w:val="right"/>
+      <w:pPr>
+        <w:ind w:left="4680" w:hanging="180"/>
+      </w:pPr>
+    </w:lvl>
+    <w:lvl w:ilvl="6" w:tplc="0409000F" w:tentative="1">
+      <w:start w:val="1"/>
+      <w:numFmt w:val="decimal"/>
+      <w:lvlText w:val="%7."/>
+      <w:lvlJc w:val="left"/>
+      <w:pPr>
+        <w:ind w:left="5400" w:hanging="360"/>
+      </w:pPr>
+    </w:lvl>
+    <w:lvl w:ilvl="7" w:tplc="04090019" w:tentative="1">
+      <w:start w:val="1"/>
+      <w:numFmt w:val="lowerLetter"/>
+      <w:lvlText w:val="%8."/>
+      <w:lvlJc w:val="left"/>
+      <w:pPr>
+        <w:ind w:left="6120" w:hanging="360"/>
+      </w:pPr>
+    </w:lvl>
+    <w:lvl w:ilvl="8" w:tplc="0409001B" w:tentative="1">
+      <w:start w:val="1"/>
+      <w:numFmt w:val="lowerRoman"/>
+      <w:lvlText w:val="%9."/>
+      <w:lvlJc w:val="right"/>
+      <w:pPr>
+        <w:ind w:left="6840" w:hanging="180"/>
+      </w:pPr>
+    </w:lvl>
+  </w:abstractNum>
+  <w:abstractNum w:abstractNumId="2">
+    <w:nsid w:val="68D86CEE"/>
+    <w:multiLevelType w:val="hybridMultilevel"/>
+    <w:tmpl w:val="636CB908"/>
+    <w:lvl w:ilvl="0" w:tplc="0409000F">
+      <w:start w:val="1"/>
+      <w:numFmt w:val="decimal"/>
+      <w:lvlText w:val="%1."/>
+      <w:lvlJc w:val="left"/>
+      <w:pPr>
+        <w:ind w:left="1800" w:hanging="360"/>
+      </w:pPr>
+    </w:lvl>
+    <w:lvl w:ilvl="1" w:tplc="04090019" w:tentative="1">
+      <w:start w:val="1"/>
+      <w:numFmt w:val="lowerLetter"/>
+      <w:lvlText w:val="%2."/>
+      <w:lvlJc w:val="left"/>
+      <w:pPr>
+        <w:ind w:left="2520" w:hanging="360"/>
+      </w:pPr>
+    </w:lvl>
+    <w:lvl w:ilvl="2" w:tplc="0409001B" w:tentative="1">
+      <w:start w:val="1"/>
+      <w:numFmt w:val="lowerRoman"/>
+      <w:lvlText w:val="%3."/>
+      <w:lvlJc w:val="right"/>
+      <w:pPr>
+        <w:ind w:left="3240" w:hanging="180"/>
+      </w:pPr>
+    </w:lvl>
+    <w:lvl w:ilvl="3" w:tplc="0409000F" w:tentative="1">
+      <w:start w:val="1"/>
+      <w:numFmt w:val="decimal"/>
+      <w:lvlText w:val="%4."/>
+      <w:lvlJc w:val="left"/>
+      <w:pPr>
+        <w:ind w:left="3960" w:hanging="360"/>
+      </w:pPr>
+    </w:lvl>
+    <w:lvl w:ilvl="4" w:tplc="04090019" w:tentative="1">
+      <w:start w:val="1"/>
+      <w:numFmt w:val="lowerLetter"/>
+      <w:lvlText w:val="%5."/>
+      <w:lvlJc w:val="left"/>
+      <w:pPr>
+        <w:ind w:left="4680" w:hanging="360"/>
+      </w:pPr>
+    </w:lvl>
+    <w:lvl w:ilvl="5" w:tplc="0409001B" w:tentative="1">
+      <w:start w:val="1"/>
+      <w:numFmt w:val="lowerRoman"/>
+      <w:lvlText w:val="%6."/>
+      <w:lvlJc w:val="right"/>
+      <w:pPr>
+        <w:ind w:left="5400" w:hanging="180"/>
+      </w:pPr>
+    </w:lvl>
+    <w:lvl w:ilvl="6" w:tplc="0409000F" w:tentative="1">
+      <w:start w:val="1"/>
+      <w:numFmt w:val="decimal"/>
+      <w:lvlText w:val="%7."/>
+      <w:lvlJc w:val="left"/>
+      <w:pPr>
+        <w:ind w:left="6120" w:hanging="360"/>
+      </w:pPr>
+    </w:lvl>
+    <w:lvl w:ilvl="7" w:tplc="04090019" w:tentative="1">
+      <w:start w:val="1"/>
+      <w:numFmt w:val="lowerLetter"/>
+      <w:lvlText w:val="%8."/>
+      <w:lvlJc w:val="left"/>
+      <w:pPr>
+        <w:ind w:left="6840" w:hanging="360"/>
+      </w:pPr>
+    </w:lvl>
+    <w:lvl w:ilvl="8" w:tplc="0409001B" w:tentative="1">
+      <w:start w:val="1"/>
+      <w:numFmt w:val="lowerRoman"/>
+      <w:lvlText w:val="%9."/>
+      <w:lvlJc w:val="right"/>
+      <w:pPr>
+        <w:ind w:left="7560" w:hanging="180"/>
+      </w:pPr>
+    </w:lvl>
+  </w:abstractNum>
+  <w:abstractNum w:abstractNumId="3">
     <w:nsid w:val="7A001A16"/>
     <w:multiLevelType w:val="hybridMultilevel"/>
-    <w:tmpl w:val="F906F280"/>
+    <w:tmpl w:val="B36CAFAA"/>
     <w:lvl w:ilvl="0" w:tplc="04090011">
       <w:start w:val="1"/>
       <w:numFmt w:val="decimal"/>
@@ -985,6 +1557,15 @@
     </w:lvl>
   </w:abstractNum>
   <w:num w:numId="1">
+    <w:abstractNumId w:val="3"/>
+  </w:num>
+  <w:num w:numId="2">
+    <w:abstractNumId w:val="1"/>
+  </w:num>
+  <w:num w:numId="3">
+    <w:abstractNumId w:val="2"/>
+  </w:num>
+  <w:num w:numId="4">
     <w:abstractNumId w:val="0"/>
   </w:num>
 </w:numbering>
@@ -1476,6 +2057,17 @@
     <w:basedOn w:val="DefaultParagraphFont"/>
     <w:rsid w:val="001B0A2C"/>
   </w:style>
+  <w:style w:type="character" w:styleId="Hyperlink">
+    <w:name w:val="Hyperlink"/>
+    <w:basedOn w:val="DefaultParagraphFont"/>
+    <w:uiPriority w:val="99"/>
+    <w:unhideWhenUsed/>
+    <w:rsid w:val="001A3428"/>
+    <w:rPr>
+      <w:color w:val="0563C1" w:themeColor="hyperlink"/>
+      <w:u w:val="single"/>
+    </w:rPr>
+  </w:style>
 </w:styles>
 </file>
 

</xml_diff>

<commit_message>
Working on P3 of report
</commit_message>
<xml_diff>
--- a/CS332_Assignment_6.docx
+++ b/CS332_Assignment_6.docx
@@ -14,95 +14,75 @@
           <w:rFonts w:ascii="Times New Roman" w:hAnsi="Times New Roman" w:cs="Times New Roman"/>
           <w:lang w:val="es-ES"/>
         </w:rPr>
-        <w:t xml:space="preserve">Nicholas </w:t>
-      </w:r>
-      <w:proofErr w:type="spellStart"/>
-      <w:r>
+        <w:t>Nicholas DiPinto</w:t>
+      </w:r>
+    </w:p>
+    <w:p>
+      <w:pPr>
         <w:rPr>
           <w:rFonts w:ascii="Times New Roman" w:hAnsi="Times New Roman" w:cs="Times New Roman"/>
           <w:lang w:val="es-ES"/>
         </w:rPr>
-        <w:t>DiPinto</w:t>
-      </w:r>
-      <w:proofErr w:type="spellEnd"/>
-    </w:p>
-    <w:p>
-      <w:pPr>
+      </w:pPr>
+      <w:r>
         <w:rPr>
           <w:rFonts w:ascii="Times New Roman" w:hAnsi="Times New Roman" w:cs="Times New Roman"/>
           <w:lang w:val="es-ES"/>
         </w:rPr>
-      </w:pPr>
-      <w:r>
+        <w:t>Robert Velarde</w:t>
+      </w:r>
+    </w:p>
+    <w:p>
+      <w:pPr>
         <w:rPr>
           <w:rFonts w:ascii="Times New Roman" w:hAnsi="Times New Roman" w:cs="Times New Roman"/>
           <w:lang w:val="es-ES"/>
         </w:rPr>
-        <w:t>Robert Velarde</w:t>
-      </w:r>
-    </w:p>
-    <w:p>
-      <w:pPr>
+      </w:pPr>
+      <w:r>
         <w:rPr>
           <w:rFonts w:ascii="Times New Roman" w:hAnsi="Times New Roman" w:cs="Times New Roman"/>
           <w:lang w:val="es-ES"/>
         </w:rPr>
-      </w:pPr>
-      <w:r>
+        <w:t>CS 332</w:t>
+      </w:r>
+    </w:p>
+    <w:p>
+      <w:pPr>
         <w:rPr>
           <w:rFonts w:ascii="Times New Roman" w:hAnsi="Times New Roman" w:cs="Times New Roman"/>
           <w:lang w:val="es-ES"/>
         </w:rPr>
-        <w:t>CS 332</w:t>
-      </w:r>
-    </w:p>
-    <w:p>
-      <w:pPr>
+      </w:pPr>
+      <w:r>
         <w:rPr>
           <w:rFonts w:ascii="Times New Roman" w:hAnsi="Times New Roman" w:cs="Times New Roman"/>
           <w:lang w:val="es-ES"/>
         </w:rPr>
-      </w:pPr>
-      <w:r>
+        <w:t>Dr. Siewert</w:t>
+      </w:r>
+    </w:p>
+    <w:p>
+      <w:pPr>
         <w:rPr>
           <w:rFonts w:ascii="Times New Roman" w:hAnsi="Times New Roman" w:cs="Times New Roman"/>
           <w:lang w:val="es-ES"/>
         </w:rPr>
-        <w:t xml:space="preserve">Dr. </w:t>
-      </w:r>
-      <w:proofErr w:type="spellStart"/>
+      </w:pPr>
       <w:r>
         <w:rPr>
           <w:rFonts w:ascii="Times New Roman" w:hAnsi="Times New Roman" w:cs="Times New Roman"/>
           <w:lang w:val="es-ES"/>
         </w:rPr>
-        <w:t>Siewert</w:t>
-      </w:r>
-      <w:proofErr w:type="spellEnd"/>
-    </w:p>
-    <w:p>
-      <w:pPr>
+        <w:t xml:space="preserve">10 </w:t>
+      </w:r>
+      <w:r>
         <w:rPr>
           <w:rFonts w:ascii="Times New Roman" w:hAnsi="Times New Roman" w:cs="Times New Roman"/>
           <w:lang w:val="es-ES"/>
         </w:rPr>
-      </w:pPr>
-      <w:r>
-        <w:rPr>
-          <w:rFonts w:ascii="Times New Roman" w:hAnsi="Times New Roman" w:cs="Times New Roman"/>
-          <w:lang w:val="es-ES"/>
-        </w:rPr>
-        <w:t xml:space="preserve">10 </w:t>
-      </w:r>
-      <w:r>
-        <w:rPr>
-          <w:rFonts w:ascii="Times New Roman" w:hAnsi="Times New Roman" w:cs="Times New Roman"/>
-          <w:lang w:val="es-ES"/>
-        </w:rPr>
         <w:t>April</w:t>
       </w:r>
-      <w:bookmarkStart w:id="0" w:name="_GoBack"/>
-      <w:bookmarkEnd w:id="0"/>
       <w:r>
         <w:rPr>
           <w:rFonts w:ascii="Times New Roman" w:hAnsi="Times New Roman" w:cs="Times New Roman"/>
@@ -168,49 +148,7 @@
         <w:rPr>
           <w:rFonts w:ascii="Times New Roman" w:hAnsi="Times New Roman" w:cs="Times New Roman"/>
         </w:rPr>
-        <w:t xml:space="preserve"> the C++ programming language to the JavaScript programming language. C++ was developed by Bjarne </w:t>
-      </w:r>
-      <w:proofErr w:type="spellStart"/>
-      <w:r>
-        <w:rPr>
-          <w:rFonts w:ascii="Times New Roman" w:hAnsi="Times New Roman" w:cs="Times New Roman"/>
-        </w:rPr>
-        <w:t>Stroustrup</w:t>
-      </w:r>
-      <w:proofErr w:type="spellEnd"/>
-      <w:r>
-        <w:rPr>
-          <w:rFonts w:ascii="Times New Roman" w:hAnsi="Times New Roman" w:cs="Times New Roman"/>
-        </w:rPr>
-        <w:t xml:space="preserve"> in 1979 as part of his Ph.D. thesis. After exposure to the </w:t>
-      </w:r>
-      <w:proofErr w:type="spellStart"/>
-      <w:r>
-        <w:rPr>
-          <w:rFonts w:ascii="Times New Roman" w:hAnsi="Times New Roman" w:cs="Times New Roman"/>
-        </w:rPr>
-        <w:t>Simula</w:t>
-      </w:r>
-      <w:proofErr w:type="spellEnd"/>
-      <w:r>
-        <w:rPr>
-          <w:rFonts w:ascii="Times New Roman" w:hAnsi="Times New Roman" w:cs="Times New Roman"/>
-        </w:rPr>
-        <w:t xml:space="preserve"> programming language, Mr. </w:t>
-      </w:r>
-      <w:proofErr w:type="spellStart"/>
-      <w:r>
-        <w:rPr>
-          <w:rFonts w:ascii="Times New Roman" w:hAnsi="Times New Roman" w:cs="Times New Roman"/>
-        </w:rPr>
-        <w:t>Stroustrup</w:t>
-      </w:r>
-      <w:proofErr w:type="spellEnd"/>
-      <w:r>
-        <w:rPr>
-          <w:rFonts w:ascii="Times New Roman" w:hAnsi="Times New Roman" w:cs="Times New Roman"/>
-        </w:rPr>
-        <w:t xml:space="preserve"> decided he wanted to create a C compiler that would include object-orientation. He chose to improve the C language because he was working for Bell Labs, where the C language was developed, and C was a </w:t>
+        <w:t xml:space="preserve"> the C++ programming language to the JavaScript programming language. C++ was developed by Bjarne Stroustrup in 1979 as part of his Ph.D. thesis. After exposure to the Simula programming language, Mr. Stroustrup decided he wanted to create a C compiler that would include object-orientation. He chose to improve the C language because he was working for Bell Labs, where the C language was developed, and C was a </w:t>
       </w:r>
       <w:r>
         <w:rPr>
@@ -256,21 +194,7 @@
         <w:rPr>
           <w:rFonts w:ascii="Times New Roman" w:hAnsi="Times New Roman" w:cs="Times New Roman"/>
         </w:rPr>
-        <w:t xml:space="preserve">The JavaScript programming language was developed by Brandon </w:t>
-      </w:r>
-      <w:proofErr w:type="spellStart"/>
-      <w:r>
-        <w:rPr>
-          <w:rFonts w:ascii="Times New Roman" w:hAnsi="Times New Roman" w:cs="Times New Roman"/>
-        </w:rPr>
-        <w:t>Eich</w:t>
-      </w:r>
-      <w:proofErr w:type="spellEnd"/>
-      <w:r>
-        <w:rPr>
-          <w:rFonts w:ascii="Times New Roman" w:hAnsi="Times New Roman" w:cs="Times New Roman"/>
-        </w:rPr>
-        <w:t xml:space="preserve"> in 1995</w:t>
+        <w:t>The JavaScript programming language was developed by Brandon Eich in 1995</w:t>
       </w:r>
       <w:r>
         <w:rPr>
@@ -368,21 +292,7 @@
         <w:rPr>
           <w:rFonts w:ascii="Times New Roman" w:hAnsi="Times New Roman" w:cs="Times New Roman"/>
         </w:rPr>
-        <w:t>Users of the programming language claim its benefits include a “flexible syntax, loose type system, powerful reflection mechanisms, and shorter build cycles” (</w:t>
-      </w:r>
-      <w:proofErr w:type="spellStart"/>
-      <w:r>
-        <w:rPr>
-          <w:rFonts w:ascii="Times New Roman" w:hAnsi="Times New Roman" w:cs="Times New Roman"/>
-        </w:rPr>
-        <w:t>Kienle</w:t>
-      </w:r>
-      <w:proofErr w:type="spellEnd"/>
-      <w:r>
-        <w:rPr>
-          <w:rFonts w:ascii="Times New Roman" w:hAnsi="Times New Roman" w:cs="Times New Roman"/>
-        </w:rPr>
-        <w:t xml:space="preserve">, 1). </w:t>
+        <w:t xml:space="preserve">Users of the programming language claim its benefits include a “flexible syntax, loose type system, powerful reflection mechanisms, and shorter build cycles” (Kienle, 1). </w:t>
       </w:r>
     </w:p>
     <w:p>
@@ -443,13 +353,245 @@
           <w:rFonts w:ascii="Times New Roman" w:hAnsi="Times New Roman" w:cs="Times New Roman"/>
         </w:rPr>
       </w:pPr>
-    </w:p>
-    <w:p>
-      <w:pPr>
-        <w:rPr>
-          <w:rFonts w:ascii="Times New Roman" w:hAnsi="Times New Roman" w:cs="Times New Roman"/>
-        </w:rPr>
-      </w:pPr>
+      <w:r>
+        <w:rPr>
+          <w:rFonts w:ascii="Times New Roman" w:hAnsi="Times New Roman" w:cs="Times New Roman"/>
+        </w:rPr>
+        <w:t xml:space="preserve">Our first objective metric is cost of using both programming languages. Each language has their own unique costs that should be considered whenever choosing to use either one. For instance, </w:t>
+      </w:r>
+      <w:r>
+        <w:rPr>
+          <w:rFonts w:ascii="Times New Roman" w:hAnsi="Times New Roman" w:cs="Times New Roman"/>
+        </w:rPr>
+        <w:t xml:space="preserve">using JavaScript has large costs in development and testing time. Since </w:t>
+      </w:r>
+      <w:r>
+        <w:rPr>
+          <w:rFonts w:ascii="Times New Roman" w:hAnsi="Times New Roman" w:cs="Times New Roman"/>
+        </w:rPr>
+        <w:lastRenderedPageBreak/>
+        <w:t xml:space="preserve">JavaScript is a scripting language, errors are only reported in the debugger during run time and require the use of a web browser. Therefore, errors can only be caught when they are created during program execution. This issue can cause an increase in the amount of time debugging JavaScript code. </w:t>
+      </w:r>
+    </w:p>
+    <w:p>
+      <w:pPr>
+        <w:rPr>
+          <w:rFonts w:ascii="Times New Roman" w:hAnsi="Times New Roman" w:cs="Times New Roman"/>
+        </w:rPr>
+      </w:pPr>
+    </w:p>
+    <w:p>
+      <w:pPr>
+        <w:ind w:left="720"/>
+        <w:rPr>
+          <w:rFonts w:ascii="Times New Roman" w:hAnsi="Times New Roman" w:cs="Times New Roman"/>
+        </w:rPr>
+      </w:pPr>
+      <w:r>
+        <w:rPr>
+          <w:rFonts w:ascii="Times New Roman" w:hAnsi="Times New Roman" w:cs="Times New Roman"/>
+        </w:rPr>
+        <w:t xml:space="preserve">For our next objective metric, we examined the number of lines of code </w:t>
+      </w:r>
+      <w:r>
+        <w:rPr>
+          <w:rFonts w:ascii="Times New Roman" w:hAnsi="Times New Roman" w:cs="Times New Roman"/>
+        </w:rPr>
+        <w:t xml:space="preserve">it took to implement a translator program in each language. The JavaScript program was implemented in 133 lines of code, while the C++ program was implemented using approximately 169 lines of code. Therefore, JavaScript is more efficient in code size for implementing certain algorithms. Based on our experience with both programming languages, we theorize that the difference in lines of code can be attributed to JavaScript’s simpler implementation of string manipulation algorithms. </w:t>
+      </w:r>
+    </w:p>
+    <w:p>
+      <w:pPr>
+        <w:ind w:left="720"/>
+        <w:rPr>
+          <w:rFonts w:ascii="Times New Roman" w:hAnsi="Times New Roman" w:cs="Times New Roman"/>
+        </w:rPr>
+      </w:pPr>
+    </w:p>
+    <w:p>
+      <w:pPr>
+        <w:ind w:left="720"/>
+        <w:rPr>
+          <w:rFonts w:ascii="Times New Roman" w:hAnsi="Times New Roman" w:cs="Times New Roman"/>
+        </w:rPr>
+      </w:pPr>
+      <w:r>
+        <w:rPr>
+          <w:rFonts w:ascii="Times New Roman" w:hAnsi="Times New Roman" w:cs="Times New Roman"/>
+        </w:rPr>
+        <w:t xml:space="preserve">For our last objective metric, we measured the amount of time it took for each programming language to perform string manipulation, file i/o, and floating point mathematics for ten trials and measured the average time for each language to perform each of these tasks. Our results can be seen below in </w:t>
+      </w:r>
+      <w:r>
+        <w:rPr>
+          <w:rFonts w:ascii="Times New Roman" w:hAnsi="Times New Roman" w:cs="Times New Roman"/>
+          <w:u w:val="single"/>
+        </w:rPr>
+        <w:t>Table 1: Comparison Metrics</w:t>
+      </w:r>
+      <w:r>
+        <w:rPr>
+          <w:rFonts w:ascii="Times New Roman" w:hAnsi="Times New Roman" w:cs="Times New Roman"/>
+        </w:rPr>
+        <w:t>:</w:t>
+      </w:r>
+      <w:r>
+        <w:rPr>
+          <w:rFonts w:ascii="Times New Roman" w:hAnsi="Times New Roman" w:cs="Times New Roman"/>
+        </w:rPr>
+        <w:t xml:space="preserve"> </w:t>
+      </w:r>
+      <w:r>
+        <w:rPr>
+          <w:rFonts w:ascii="Times New Roman" w:hAnsi="Times New Roman" w:cs="Times New Roman"/>
+        </w:rPr>
+        <w:t xml:space="preserve"> </w:t>
+      </w:r>
+    </w:p>
+    <w:p>
+      <w:pPr>
+        <w:rPr>
+          <w:rFonts w:ascii="Times New Roman" w:hAnsi="Times New Roman" w:cs="Times New Roman"/>
+        </w:rPr>
+      </w:pPr>
+    </w:p>
+    <w:p>
+      <w:pPr>
+        <w:rPr>
+          <w:rFonts w:ascii="Times New Roman" w:hAnsi="Times New Roman" w:cs="Times New Roman"/>
+        </w:rPr>
+      </w:pPr>
+    </w:p>
+    <w:p>
+      <w:pPr>
+        <w:rPr>
+          <w:rFonts w:ascii="Times New Roman" w:hAnsi="Times New Roman" w:cs="Times New Roman"/>
+        </w:rPr>
+      </w:pPr>
+    </w:p>
+    <w:p>
+      <w:pPr>
+        <w:rPr>
+          <w:rFonts w:ascii="Times New Roman" w:hAnsi="Times New Roman" w:cs="Times New Roman"/>
+        </w:rPr>
+      </w:pPr>
+    </w:p>
+    <w:p>
+      <w:pPr>
+        <w:rPr>
+          <w:rFonts w:ascii="Times New Roman" w:hAnsi="Times New Roman" w:cs="Times New Roman"/>
+        </w:rPr>
+      </w:pPr>
+    </w:p>
+    <w:p>
+      <w:pPr>
+        <w:rPr>
+          <w:rFonts w:ascii="Times New Roman" w:hAnsi="Times New Roman" w:cs="Times New Roman"/>
+        </w:rPr>
+      </w:pPr>
+    </w:p>
+    <w:p>
+      <w:pPr>
+        <w:rPr>
+          <w:rFonts w:ascii="Times New Roman" w:hAnsi="Times New Roman" w:cs="Times New Roman"/>
+        </w:rPr>
+      </w:pPr>
+    </w:p>
+    <w:p>
+      <w:pPr>
+        <w:rPr>
+          <w:rFonts w:ascii="Times New Roman" w:hAnsi="Times New Roman" w:cs="Times New Roman"/>
+        </w:rPr>
+      </w:pPr>
+    </w:p>
+    <w:p>
+      <w:pPr>
+        <w:rPr>
+          <w:rFonts w:ascii="Times New Roman" w:hAnsi="Times New Roman" w:cs="Times New Roman"/>
+        </w:rPr>
+      </w:pPr>
+    </w:p>
+    <w:p>
+      <w:pPr>
+        <w:rPr>
+          <w:rFonts w:ascii="Times New Roman" w:hAnsi="Times New Roman" w:cs="Times New Roman"/>
+        </w:rPr>
+      </w:pPr>
+    </w:p>
+    <w:p>
+      <w:pPr>
+        <w:rPr>
+          <w:rFonts w:ascii="Times New Roman" w:hAnsi="Times New Roman" w:cs="Times New Roman"/>
+        </w:rPr>
+      </w:pPr>
+    </w:p>
+    <w:p>
+      <w:pPr>
+        <w:rPr>
+          <w:rFonts w:ascii="Times New Roman" w:hAnsi="Times New Roman" w:cs="Times New Roman"/>
+        </w:rPr>
+      </w:pPr>
+    </w:p>
+    <w:p>
+      <w:pPr>
+        <w:rPr>
+          <w:rFonts w:ascii="Times New Roman" w:hAnsi="Times New Roman" w:cs="Times New Roman"/>
+        </w:rPr>
+      </w:pPr>
+    </w:p>
+    <w:p>
+      <w:pPr>
+        <w:rPr>
+          <w:rFonts w:ascii="Times New Roman" w:hAnsi="Times New Roman" w:cs="Times New Roman"/>
+        </w:rPr>
+      </w:pPr>
+    </w:p>
+    <w:p>
+      <w:pPr>
+        <w:rPr>
+          <w:rFonts w:ascii="Times New Roman" w:hAnsi="Times New Roman" w:cs="Times New Roman"/>
+        </w:rPr>
+      </w:pPr>
+    </w:p>
+    <w:p>
+      <w:pPr>
+        <w:rPr>
+          <w:rFonts w:ascii="Times New Roman" w:hAnsi="Times New Roman" w:cs="Times New Roman"/>
+        </w:rPr>
+      </w:pPr>
+    </w:p>
+    <w:p>
+      <w:pPr>
+        <w:ind w:left="720"/>
+        <w:rPr>
+          <w:rFonts w:ascii="Times New Roman" w:hAnsi="Times New Roman" w:cs="Times New Roman"/>
+        </w:rPr>
+      </w:pPr>
+      <w:r>
+        <w:rPr>
+          <w:rFonts w:ascii="Times New Roman" w:hAnsi="Times New Roman" w:cs="Times New Roman"/>
+        </w:rPr>
+        <w:t>For our subjective metrics, we compared the readability, debugging, and extensibility of each programming language.</w:t>
+      </w:r>
+      <w:r>
+        <w:rPr>
+          <w:rFonts w:ascii="Times New Roman" w:hAnsi="Times New Roman" w:cs="Times New Roman"/>
+        </w:rPr>
+        <w:t xml:space="preserve"> For readability, JavaScript is superior in its syntax because it focuses on using descriptive names for each of its functions, while avoiding the use of any unintuitive operators, like C++ with the extraction (&gt;&gt;) and insertion (&lt;&lt;) operators. However, C++ is superior in debugging because execution of code in C++ requires that it be compiled first. As stated earlier, JavaScript programs are not actually compiled before they are executed. Therefore, the only way to have an error reported in the debugger is to run into the error while using the program. In terms of extensibility, both languages have a high-level of support and large number of libraries to perform additional tasks. C++ has libraries for image processing, video processing, 3D graphics, communication, concurrency, and many other types of libraries. </w:t>
+      </w:r>
+      <w:r>
+        <w:rPr>
+          <w:rFonts w:ascii="Times New Roman" w:hAnsi="Times New Roman" w:cs="Times New Roman"/>
+        </w:rPr>
+        <w:t>Most of the libraries for JavaScript are focused around features commonly utilized in web application development, which is the main purpose of JavaScript. Observing the number of categories of libraries for each language reveals that C++ has more support to perform more complex tasks than JavaScript.</w:t>
+      </w:r>
+      <w:bookmarkStart w:id="0" w:name="_GoBack"/>
+      <w:bookmarkEnd w:id="0"/>
+      <w:r>
+        <w:rPr>
+          <w:rFonts w:ascii="Times New Roman" w:hAnsi="Times New Roman" w:cs="Times New Roman"/>
+        </w:rPr>
+        <w:t xml:space="preserve"> </w:t>
+      </w:r>
     </w:p>
     <w:p>
       <w:pPr>
@@ -984,23 +1126,13 @@
           <w:color w:val="000000" w:themeColor="text1"/>
         </w:rPr>
       </w:pPr>
-      <w:proofErr w:type="spellStart"/>
       <w:r>
         <w:rPr>
           <w:rFonts w:ascii="Times New Roman" w:eastAsia="Times New Roman" w:hAnsi="Times New Roman" w:cs="Times New Roman"/>
           <w:color w:val="000000" w:themeColor="text1"/>
           <w:shd w:val="clear" w:color="auto" w:fill="FFFFFF"/>
         </w:rPr>
-        <w:t>Kienle</w:t>
-      </w:r>
-      <w:proofErr w:type="spellEnd"/>
-      <w:r>
-        <w:rPr>
-          <w:rFonts w:ascii="Times New Roman" w:eastAsia="Times New Roman" w:hAnsi="Times New Roman" w:cs="Times New Roman"/>
-          <w:color w:val="000000" w:themeColor="text1"/>
-          <w:shd w:val="clear" w:color="auto" w:fill="FFFFFF"/>
-        </w:rPr>
-        <w:t>, H. M. (2010). It's about time to take JavaScript (more) seriously.</w:t>
+        <w:t>Kienle, H. M. (2010). It's about time to take JavaScript (more) seriously.</w:t>
       </w:r>
       <w:r>
         <w:rPr>
@@ -1018,18 +1150,8 @@
           <w:color w:val="000000" w:themeColor="text1"/>
           <w:shd w:val="clear" w:color="auto" w:fill="FFFFFF"/>
         </w:rPr>
-        <w:t xml:space="preserve">(3), 60-62. </w:t>
-      </w:r>
-      <w:proofErr w:type="gramStart"/>
-      <w:r>
-        <w:rPr>
-          <w:rFonts w:ascii="Times New Roman" w:eastAsia="Times New Roman" w:hAnsi="Times New Roman" w:cs="Times New Roman"/>
-          <w:color w:val="000000" w:themeColor="text1"/>
-          <w:shd w:val="clear" w:color="auto" w:fill="FFFFFF"/>
-        </w:rPr>
-        <w:t>doi:http://dx.doi.org.ezproxy.libproxy.db.erau.edu/10.1109/MS.2010.76</w:t>
-      </w:r>
-      <w:proofErr w:type="gramEnd"/>
+        <w:t>(3), 60-62. doi:http://dx.doi.org.ezproxy.libproxy.db.erau.edu/10.1109/MS.2010.76</w:t>
+      </w:r>
     </w:p>
     <w:p>
       <w:pPr>

</xml_diff>

<commit_message>
Finished P3 on report and ran metric tests
</commit_message>
<xml_diff>
--- a/CS332_Assignment_6.docx
+++ b/CS332_Assignment_6.docx
@@ -5,13 +5,11 @@
     <w:p>
       <w:pPr>
         <w:rPr>
-          <w:rFonts w:ascii="Times New Roman" w:hAnsi="Times New Roman" w:cs="Times New Roman"/>
           <w:lang w:val="es-ES"/>
         </w:rPr>
       </w:pPr>
       <w:r>
         <w:rPr>
-          <w:rFonts w:ascii="Times New Roman" w:hAnsi="Times New Roman" w:cs="Times New Roman"/>
           <w:lang w:val="es-ES"/>
         </w:rPr>
         <w:t>Nicholas DiPinto</w:t>
@@ -20,13 +18,11 @@
     <w:p>
       <w:pPr>
         <w:rPr>
-          <w:rFonts w:ascii="Times New Roman" w:hAnsi="Times New Roman" w:cs="Times New Roman"/>
           <w:lang w:val="es-ES"/>
         </w:rPr>
       </w:pPr>
       <w:r>
         <w:rPr>
-          <w:rFonts w:ascii="Times New Roman" w:hAnsi="Times New Roman" w:cs="Times New Roman"/>
           <w:lang w:val="es-ES"/>
         </w:rPr>
         <w:t>Robert Velarde</w:t>
@@ -35,13 +31,11 @@
     <w:p>
       <w:pPr>
         <w:rPr>
-          <w:rFonts w:ascii="Times New Roman" w:hAnsi="Times New Roman" w:cs="Times New Roman"/>
           <w:lang w:val="es-ES"/>
         </w:rPr>
       </w:pPr>
       <w:r>
         <w:rPr>
-          <w:rFonts w:ascii="Times New Roman" w:hAnsi="Times New Roman" w:cs="Times New Roman"/>
           <w:lang w:val="es-ES"/>
         </w:rPr>
         <w:t>CS 332</w:t>
@@ -50,13 +44,11 @@
     <w:p>
       <w:pPr>
         <w:rPr>
-          <w:rFonts w:ascii="Times New Roman" w:hAnsi="Times New Roman" w:cs="Times New Roman"/>
           <w:lang w:val="es-ES"/>
         </w:rPr>
       </w:pPr>
       <w:r>
         <w:rPr>
-          <w:rFonts w:ascii="Times New Roman" w:hAnsi="Times New Roman" w:cs="Times New Roman"/>
           <w:lang w:val="es-ES"/>
         </w:rPr>
         <w:t>Dr. Siewert</w:t>
@@ -65,27 +57,23 @@
     <w:p>
       <w:pPr>
         <w:rPr>
-          <w:rFonts w:ascii="Times New Roman" w:hAnsi="Times New Roman" w:cs="Times New Roman"/>
           <w:lang w:val="es-ES"/>
         </w:rPr>
       </w:pPr>
       <w:r>
         <w:rPr>
-          <w:rFonts w:ascii="Times New Roman" w:hAnsi="Times New Roman" w:cs="Times New Roman"/>
           <w:lang w:val="es-ES"/>
         </w:rPr>
         <w:t xml:space="preserve">10 </w:t>
       </w:r>
       <w:r>
         <w:rPr>
-          <w:rFonts w:ascii="Times New Roman" w:hAnsi="Times New Roman" w:cs="Times New Roman"/>
           <w:lang w:val="es-ES"/>
         </w:rPr>
         <w:t>April</w:t>
       </w:r>
       <w:r>
         <w:rPr>
-          <w:rFonts w:ascii="Times New Roman" w:hAnsi="Times New Roman" w:cs="Times New Roman"/>
           <w:lang w:val="es-ES"/>
         </w:rPr>
         <w:t xml:space="preserve"> 2017</w:t>
@@ -94,7 +82,6 @@
     <w:p>
       <w:pPr>
         <w:rPr>
-          <w:rFonts w:ascii="Times New Roman" w:hAnsi="Times New Roman" w:cs="Times New Roman"/>
           <w:lang w:val="es-ES"/>
         </w:rPr>
       </w:pPr>
@@ -103,14 +90,12 @@
       <w:pPr>
         <w:jc w:val="center"/>
         <w:rPr>
-          <w:rFonts w:ascii="Times New Roman" w:hAnsi="Times New Roman" w:cs="Times New Roman"/>
           <w:u w:val="single"/>
           <w:lang w:val="es-ES"/>
         </w:rPr>
       </w:pPr>
       <w:r>
         <w:rPr>
-          <w:rFonts w:ascii="Times New Roman" w:hAnsi="Times New Roman" w:cs="Times New Roman"/>
           <w:u w:val="single"/>
           <w:lang w:val="es-ES"/>
         </w:rPr>
@@ -121,7 +106,6 @@
       <w:pPr>
         <w:jc w:val="center"/>
         <w:rPr>
-          <w:rFonts w:ascii="Times New Roman" w:hAnsi="Times New Roman" w:cs="Times New Roman"/>
           <w:lang w:val="es-ES"/>
         </w:rPr>
       </w:pPr>
@@ -178,7 +162,6 @@
     <w:p>
       <w:pPr>
         <w:rPr>
-          <w:rFonts w:ascii="Times New Roman" w:hAnsi="Times New Roman" w:cs="Times New Roman"/>
           <w:u w:val="single"/>
         </w:rPr>
       </w:pPr>
@@ -186,37 +169,22 @@
     <w:p>
       <w:pPr>
         <w:ind w:left="720"/>
-        <w:rPr>
-          <w:rFonts w:ascii="Times New Roman" w:hAnsi="Times New Roman" w:cs="Times New Roman"/>
-        </w:rPr>
-      </w:pPr>
-      <w:r>
-        <w:rPr>
-          <w:rFonts w:ascii="Times New Roman" w:hAnsi="Times New Roman" w:cs="Times New Roman"/>
-        </w:rPr>
+      </w:pPr>
+      <w:r>
         <w:t>The JavaScript programming language was developed by Brandon Eich in 1995</w:t>
       </w:r>
       <w:r>
-        <w:rPr>
-          <w:rFonts w:ascii="Times New Roman" w:hAnsi="Times New Roman" w:cs="Times New Roman"/>
-        </w:rPr>
         <w:t xml:space="preserve"> (A Short History of JavaScript, 1)</w:t>
       </w:r>
       <w:r>
-        <w:rPr>
-          <w:rFonts w:ascii="Times New Roman" w:hAnsi="Times New Roman" w:cs="Times New Roman"/>
-        </w:rPr>
         <w:t xml:space="preserve">. </w:t>
       </w:r>
       <w:r>
-        <w:rPr>
-          <w:rFonts w:ascii="Times New Roman" w:hAnsi="Times New Roman" w:cs="Times New Roman"/>
-        </w:rPr>
         <w:t>However, the language did not gain popularity until 2005, after Jesse James Garrett released a paper that describes a set of technologies implemented using JavaScript (</w:t>
       </w:r>
       <w:r>
         <w:rPr>
-          <w:rFonts w:ascii="Times New Roman" w:eastAsia="Times New Roman" w:hAnsi="Times New Roman" w:cs="Times New Roman"/>
+          <w:rFonts w:eastAsia="Times New Roman"/>
           <w:color w:val="000000"/>
           <w:shd w:val="clear" w:color="auto" w:fill="FFFFFF"/>
         </w:rPr>
@@ -224,45 +192,30 @@
       </w:r>
       <w:r>
         <w:rPr>
-          <w:rFonts w:ascii="Times New Roman" w:eastAsia="Times New Roman" w:hAnsi="Times New Roman" w:cs="Times New Roman"/>
+          <w:rFonts w:eastAsia="Times New Roman"/>
           <w:color w:val="000000"/>
           <w:shd w:val="clear" w:color="auto" w:fill="FFFFFF"/>
         </w:rPr>
         <w:t>, 1</w:t>
       </w:r>
       <w:r>
-        <w:rPr>
-          <w:rFonts w:ascii="Times New Roman" w:hAnsi="Times New Roman" w:cs="Times New Roman"/>
-        </w:rPr>
         <w:t>). This paper started a movement in large developer communities to use JavaScript as a scripting language</w:t>
       </w:r>
       <w:r>
-        <w:rPr>
-          <w:rFonts w:ascii="Times New Roman" w:hAnsi="Times New Roman" w:cs="Times New Roman"/>
-        </w:rPr>
         <w:t xml:space="preserve"> </w:t>
       </w:r>
       <w:r>
-        <w:rPr>
-          <w:rFonts w:ascii="Times New Roman" w:hAnsi="Times New Roman" w:cs="Times New Roman"/>
-        </w:rPr>
         <w:t>to build web a</w:t>
       </w:r>
       <w:r>
-        <w:rPr>
-          <w:rFonts w:ascii="Times New Roman" w:hAnsi="Times New Roman" w:cs="Times New Roman"/>
-        </w:rPr>
         <w:t>pplication</w:t>
       </w:r>
       <w:r>
-        <w:rPr>
-          <w:rFonts w:ascii="Times New Roman" w:hAnsi="Times New Roman" w:cs="Times New Roman"/>
-        </w:rPr>
         <w:t>s because data could be loaded in the background without having to reload an entire web page (</w:t>
       </w:r>
       <w:r>
         <w:rPr>
-          <w:rFonts w:ascii="Times New Roman" w:eastAsia="Times New Roman" w:hAnsi="Times New Roman" w:cs="Times New Roman"/>
+          <w:rFonts w:eastAsia="Times New Roman"/>
           <w:color w:val="000000"/>
           <w:shd w:val="clear" w:color="auto" w:fill="FFFFFF"/>
         </w:rPr>
@@ -270,66 +223,39 @@
       </w:r>
       <w:r>
         <w:rPr>
-          <w:rFonts w:ascii="Times New Roman" w:eastAsia="Times New Roman" w:hAnsi="Times New Roman" w:cs="Times New Roman"/>
+          <w:rFonts w:eastAsia="Times New Roman"/>
           <w:color w:val="000000"/>
           <w:shd w:val="clear" w:color="auto" w:fill="FFFFFF"/>
         </w:rPr>
         <w:t>, 1</w:t>
       </w:r>
       <w:r>
-        <w:rPr>
-          <w:rFonts w:ascii="Times New Roman" w:hAnsi="Times New Roman" w:cs="Times New Roman"/>
-        </w:rPr>
         <w:t>)</w:t>
       </w:r>
       <w:r>
-        <w:rPr>
-          <w:rFonts w:ascii="Times New Roman" w:hAnsi="Times New Roman" w:cs="Times New Roman"/>
-        </w:rPr>
         <w:t xml:space="preserve">. </w:t>
       </w:r>
       <w:r>
-        <w:rPr>
-          <w:rFonts w:ascii="Times New Roman" w:hAnsi="Times New Roman" w:cs="Times New Roman"/>
-        </w:rPr>
         <w:t xml:space="preserve">Users of the programming language claim its benefits include a “flexible syntax, loose type system, powerful reflection mechanisms, and shorter build cycles” (Kienle, 1). </w:t>
       </w:r>
     </w:p>
     <w:p>
       <w:pPr>
         <w:ind w:left="720"/>
-        <w:rPr>
-          <w:rFonts w:ascii="Times New Roman" w:hAnsi="Times New Roman" w:cs="Times New Roman"/>
-        </w:rPr>
       </w:pPr>
     </w:p>
     <w:p>
       <w:pPr>
         <w:ind w:left="720"/>
-        <w:rPr>
-          <w:rFonts w:ascii="Times New Roman" w:hAnsi="Times New Roman" w:cs="Times New Roman"/>
-        </w:rPr>
-      </w:pPr>
-      <w:r>
-        <w:rPr>
-          <w:rFonts w:ascii="Times New Roman" w:hAnsi="Times New Roman" w:cs="Times New Roman"/>
-        </w:rPr>
+      </w:pPr>
+      <w:r>
         <w:t xml:space="preserve">We chose the C++ programming language as our primary language because it is built upon C. Therefore, the programs written in the language are expected to be portable and easy to compile, like C. We chose JavaScript as our secondary programming language because the idea for our project is based off the efforts of the Wycliffe Associates, who are trying to build a written language translation application using JavaScript. </w:t>
       </w:r>
       <w:r>
-        <w:rPr>
-          <w:rFonts w:ascii="Times New Roman" w:hAnsi="Times New Roman" w:cs="Times New Roman"/>
-        </w:rPr>
         <w:t>Their choice for JavaScript, as described by one of their managers, can be attributed to its popularity, flexible language, and portability. In this project, we will be building our own simple translation machine written using both the C++ and JavaScript programming languages so that we may compare the two languages.</w:t>
       </w:r>
     </w:p>
-    <w:p>
-      <w:pPr>
-        <w:rPr>
-          <w:rFonts w:ascii="Times New Roman" w:hAnsi="Times New Roman" w:cs="Times New Roman"/>
-        </w:rPr>
-      </w:pPr>
-    </w:p>
+    <w:p/>
     <w:p>
       <w:pPr>
         <w:pStyle w:val="ListParagraph"/>
@@ -373,233 +299,1289 @@
         <w:t xml:space="preserve">JavaScript is a scripting language, errors are only reported in the debugger during run time and require the use of a web browser. Therefore, errors can only be caught when they are created during program execution. This issue can cause an increase in the amount of time debugging JavaScript code. </w:t>
       </w:r>
     </w:p>
-    <w:p>
-      <w:pPr>
-        <w:rPr>
-          <w:rFonts w:ascii="Times New Roman" w:hAnsi="Times New Roman" w:cs="Times New Roman"/>
-        </w:rPr>
-      </w:pPr>
-    </w:p>
+    <w:p/>
     <w:p>
       <w:pPr>
         <w:ind w:left="720"/>
-        <w:rPr>
-          <w:rFonts w:ascii="Times New Roman" w:hAnsi="Times New Roman" w:cs="Times New Roman"/>
-        </w:rPr>
-      </w:pPr>
-      <w:r>
-        <w:rPr>
-          <w:rFonts w:ascii="Times New Roman" w:hAnsi="Times New Roman" w:cs="Times New Roman"/>
-        </w:rPr>
+      </w:pPr>
+      <w:r>
         <w:t xml:space="preserve">For our next objective metric, we examined the number of lines of code </w:t>
       </w:r>
       <w:r>
-        <w:rPr>
-          <w:rFonts w:ascii="Times New Roman" w:hAnsi="Times New Roman" w:cs="Times New Roman"/>
-        </w:rPr>
-        <w:t xml:space="preserve">it took to implement a translator program in each language. The JavaScript program was implemented in 133 lines of code, while the C++ program was implemented using approximately 169 lines of code. Therefore, JavaScript is more efficient in code size for implementing certain algorithms. Based on our experience with both programming languages, we theorize that the difference in lines of code can be attributed to JavaScript’s simpler implementation of string manipulation algorithms. </w:t>
+        <w:t>it took to implement a translator program in each language. The JavaScript program was implemented in 133 lines of code, while the C++ program was im</w:t>
+      </w:r>
+      <w:r>
+        <w:t>plemented using approximately 18</w:t>
+      </w:r>
+      <w:r>
+        <w:t xml:space="preserve">9 lines of code. Therefore, JavaScript is more efficient in code size for implementing certain algorithms. Based on our experience with both programming languages, we theorize that the difference in lines of code can be attributed to JavaScript’s simpler implementation of string manipulation algorithms. </w:t>
       </w:r>
     </w:p>
     <w:p>
       <w:pPr>
         <w:ind w:left="720"/>
-        <w:rPr>
-          <w:rFonts w:ascii="Times New Roman" w:hAnsi="Times New Roman" w:cs="Times New Roman"/>
-        </w:rPr>
       </w:pPr>
     </w:p>
     <w:p>
       <w:pPr>
         <w:ind w:left="720"/>
-        <w:rPr>
-          <w:rFonts w:ascii="Times New Roman" w:hAnsi="Times New Roman" w:cs="Times New Roman"/>
-        </w:rPr>
-      </w:pPr>
-      <w:r>
-        <w:rPr>
-          <w:rFonts w:ascii="Times New Roman" w:hAnsi="Times New Roman" w:cs="Times New Roman"/>
-        </w:rPr>
+      </w:pPr>
+      <w:r>
         <w:t xml:space="preserve">For our last objective metric, we measured the amount of time it took for each programming language to perform string manipulation, file i/o, and floating point mathematics for ten trials and measured the average time for each language to perform each of these tasks. Our results can be seen below in </w:t>
       </w:r>
       <w:r>
         <w:rPr>
-          <w:rFonts w:ascii="Times New Roman" w:hAnsi="Times New Roman" w:cs="Times New Roman"/>
           <w:u w:val="single"/>
         </w:rPr>
         <w:t>Table 1: Comparison Metrics</w:t>
       </w:r>
       <w:r>
-        <w:rPr>
-          <w:rFonts w:ascii="Times New Roman" w:hAnsi="Times New Roman" w:cs="Times New Roman"/>
-        </w:rPr>
         <w:t>:</w:t>
       </w:r>
       <w:r>
-        <w:rPr>
-          <w:rFonts w:ascii="Times New Roman" w:hAnsi="Times New Roman" w:cs="Times New Roman"/>
-        </w:rPr>
         <w:t xml:space="preserve"> </w:t>
       </w:r>
       <w:r>
-        <w:rPr>
-          <w:rFonts w:ascii="Times New Roman" w:hAnsi="Times New Roman" w:cs="Times New Roman"/>
-        </w:rPr>
         <w:t xml:space="preserve"> </w:t>
       </w:r>
     </w:p>
-    <w:p>
-      <w:pPr>
-        <w:rPr>
-          <w:rFonts w:ascii="Times New Roman" w:hAnsi="Times New Roman" w:cs="Times New Roman"/>
-        </w:rPr>
-      </w:pPr>
-    </w:p>
-    <w:p>
-      <w:pPr>
-        <w:rPr>
-          <w:rFonts w:ascii="Times New Roman" w:hAnsi="Times New Roman" w:cs="Times New Roman"/>
-        </w:rPr>
-      </w:pPr>
-    </w:p>
-    <w:p>
-      <w:pPr>
-        <w:rPr>
-          <w:rFonts w:ascii="Times New Roman" w:hAnsi="Times New Roman" w:cs="Times New Roman"/>
-        </w:rPr>
-      </w:pPr>
-    </w:p>
-    <w:p>
-      <w:pPr>
-        <w:rPr>
-          <w:rFonts w:ascii="Times New Roman" w:hAnsi="Times New Roman" w:cs="Times New Roman"/>
-        </w:rPr>
-      </w:pPr>
-    </w:p>
-    <w:p>
-      <w:pPr>
-        <w:rPr>
-          <w:rFonts w:ascii="Times New Roman" w:hAnsi="Times New Roman" w:cs="Times New Roman"/>
-        </w:rPr>
-      </w:pPr>
-    </w:p>
-    <w:p>
-      <w:pPr>
-        <w:rPr>
-          <w:rFonts w:ascii="Times New Roman" w:hAnsi="Times New Roman" w:cs="Times New Roman"/>
-        </w:rPr>
-      </w:pPr>
-    </w:p>
-    <w:p>
-      <w:pPr>
-        <w:rPr>
-          <w:rFonts w:ascii="Times New Roman" w:hAnsi="Times New Roman" w:cs="Times New Roman"/>
-        </w:rPr>
-      </w:pPr>
-    </w:p>
-    <w:p>
-      <w:pPr>
-        <w:rPr>
-          <w:rFonts w:ascii="Times New Roman" w:hAnsi="Times New Roman" w:cs="Times New Roman"/>
-        </w:rPr>
-      </w:pPr>
-    </w:p>
-    <w:p>
-      <w:pPr>
-        <w:rPr>
-          <w:rFonts w:ascii="Times New Roman" w:hAnsi="Times New Roman" w:cs="Times New Roman"/>
-        </w:rPr>
-      </w:pPr>
-    </w:p>
-    <w:p>
-      <w:pPr>
-        <w:rPr>
-          <w:rFonts w:ascii="Times New Roman" w:hAnsi="Times New Roman" w:cs="Times New Roman"/>
-        </w:rPr>
-      </w:pPr>
-    </w:p>
-    <w:p>
-      <w:pPr>
-        <w:rPr>
-          <w:rFonts w:ascii="Times New Roman" w:hAnsi="Times New Roman" w:cs="Times New Roman"/>
-        </w:rPr>
-      </w:pPr>
-    </w:p>
-    <w:p>
-      <w:pPr>
-        <w:rPr>
-          <w:rFonts w:ascii="Times New Roman" w:hAnsi="Times New Roman" w:cs="Times New Roman"/>
-        </w:rPr>
-      </w:pPr>
-    </w:p>
-    <w:p>
-      <w:pPr>
-        <w:rPr>
-          <w:rFonts w:ascii="Times New Roman" w:hAnsi="Times New Roman" w:cs="Times New Roman"/>
-        </w:rPr>
-      </w:pPr>
-    </w:p>
-    <w:p>
-      <w:pPr>
-        <w:rPr>
-          <w:rFonts w:ascii="Times New Roman" w:hAnsi="Times New Roman" w:cs="Times New Roman"/>
-        </w:rPr>
-      </w:pPr>
-    </w:p>
-    <w:p>
-      <w:pPr>
-        <w:rPr>
-          <w:rFonts w:ascii="Times New Roman" w:hAnsi="Times New Roman" w:cs="Times New Roman"/>
-        </w:rPr>
-      </w:pPr>
-    </w:p>
-    <w:p>
-      <w:pPr>
-        <w:rPr>
-          <w:rFonts w:ascii="Times New Roman" w:hAnsi="Times New Roman" w:cs="Times New Roman"/>
-        </w:rPr>
-      </w:pPr>
-    </w:p>
+    <w:p/>
+    <w:p/>
+    <w:p>
+      <w:pPr>
+        <w:jc w:val="center"/>
+        <w:rPr>
+          <w:b/>
+        </w:rPr>
+      </w:pPr>
+      <w:r>
+        <w:rPr>
+          <w:b/>
+        </w:rPr>
+        <w:t>Table 1: Comparison Metrics</w:t>
+      </w:r>
+    </w:p>
+    <w:p>
+      <w:pPr>
+        <w:jc w:val="center"/>
+      </w:pPr>
+    </w:p>
+    <w:tbl>
+      <w:tblPr>
+        <w:tblStyle w:val="TableGrid"/>
+        <w:tblW w:w="9265" w:type="dxa"/>
+        <w:tblInd w:w="364" w:type="dxa"/>
+        <w:tblLook w:val="04A0" w:firstRow="1" w:lastRow="0" w:firstColumn="1" w:lastColumn="0" w:noHBand="0" w:noVBand="1"/>
+      </w:tblPr>
+      <w:tblGrid>
+        <w:gridCol w:w="1345"/>
+        <w:gridCol w:w="1313"/>
+        <w:gridCol w:w="1323"/>
+        <w:gridCol w:w="1234"/>
+        <w:gridCol w:w="1440"/>
+        <w:gridCol w:w="1170"/>
+        <w:gridCol w:w="1440"/>
+      </w:tblGrid>
+      <w:tr>
+        <w:tc>
+          <w:tcPr>
+            <w:tcW w:w="1345" w:type="dxa"/>
+          </w:tcPr>
+          <w:p>
+            <w:pPr>
+              <w:jc w:val="center"/>
+              <w:rPr>
+                <w:b/>
+              </w:rPr>
+            </w:pPr>
+          </w:p>
+        </w:tc>
+        <w:tc>
+          <w:tcPr>
+            <w:tcW w:w="7920" w:type="dxa"/>
+            <w:gridSpan w:val="6"/>
+          </w:tcPr>
+          <w:p>
+            <w:pPr>
+              <w:jc w:val="center"/>
+              <w:rPr>
+                <w:b/>
+              </w:rPr>
+            </w:pPr>
+            <w:r>
+              <w:rPr>
+                <w:b/>
+              </w:rPr>
+              <w:t>Execution Time (milliseconds)</w:t>
+            </w:r>
+          </w:p>
+        </w:tc>
+      </w:tr>
+      <w:tr>
+        <w:tc>
+          <w:tcPr>
+            <w:tcW w:w="1345" w:type="dxa"/>
+          </w:tcPr>
+          <w:p>
+            <w:pPr>
+              <w:jc w:val="center"/>
+              <w:rPr>
+                <w:b/>
+              </w:rPr>
+            </w:pPr>
+            <w:r>
+              <w:rPr>
+                <w:b/>
+              </w:rPr>
+              <w:t>Iteration #</w:t>
+            </w:r>
+          </w:p>
+        </w:tc>
+        <w:tc>
+          <w:tcPr>
+            <w:tcW w:w="2636" w:type="dxa"/>
+            <w:gridSpan w:val="2"/>
+          </w:tcPr>
+          <w:p>
+            <w:pPr>
+              <w:jc w:val="center"/>
+              <w:rPr>
+                <w:b/>
+              </w:rPr>
+            </w:pPr>
+            <w:r>
+              <w:rPr>
+                <w:b/>
+              </w:rPr>
+              <w:t>String Manipulation</w:t>
+            </w:r>
+          </w:p>
+        </w:tc>
+        <w:tc>
+          <w:tcPr>
+            <w:tcW w:w="2674" w:type="dxa"/>
+            <w:gridSpan w:val="2"/>
+          </w:tcPr>
+          <w:p>
+            <w:pPr>
+              <w:jc w:val="center"/>
+              <w:rPr>
+                <w:b/>
+              </w:rPr>
+            </w:pPr>
+            <w:r>
+              <w:rPr>
+                <w:b/>
+              </w:rPr>
+              <w:t>File IO</w:t>
+            </w:r>
+          </w:p>
+        </w:tc>
+        <w:tc>
+          <w:tcPr>
+            <w:tcW w:w="2610" w:type="dxa"/>
+            <w:gridSpan w:val="2"/>
+          </w:tcPr>
+          <w:p>
+            <w:pPr>
+              <w:jc w:val="center"/>
+              <w:rPr>
+                <w:b/>
+              </w:rPr>
+            </w:pPr>
+            <w:r>
+              <w:rPr>
+                <w:b/>
+              </w:rPr>
+              <w:t>Floating Point Math</w:t>
+            </w:r>
+          </w:p>
+        </w:tc>
+      </w:tr>
+      <w:tr>
+        <w:tc>
+          <w:tcPr>
+            <w:tcW w:w="1345" w:type="dxa"/>
+          </w:tcPr>
+          <w:p>
+            <w:pPr>
+              <w:jc w:val="center"/>
+              <w:rPr>
+                <w:b/>
+              </w:rPr>
+            </w:pPr>
+          </w:p>
+        </w:tc>
+        <w:tc>
+          <w:tcPr>
+            <w:tcW w:w="1313" w:type="dxa"/>
+          </w:tcPr>
+          <w:p>
+            <w:pPr>
+              <w:jc w:val="center"/>
+              <w:rPr>
+                <w:b/>
+              </w:rPr>
+            </w:pPr>
+            <w:r>
+              <w:rPr>
+                <w:b/>
+              </w:rPr>
+              <w:t>C++</w:t>
+            </w:r>
+          </w:p>
+        </w:tc>
+        <w:tc>
+          <w:tcPr>
+            <w:tcW w:w="1323" w:type="dxa"/>
+          </w:tcPr>
+          <w:p>
+            <w:pPr>
+              <w:jc w:val="center"/>
+              <w:rPr>
+                <w:b/>
+              </w:rPr>
+            </w:pPr>
+            <w:r>
+              <w:rPr>
+                <w:b/>
+              </w:rPr>
+              <w:t>JavaScript</w:t>
+            </w:r>
+          </w:p>
+        </w:tc>
+        <w:tc>
+          <w:tcPr>
+            <w:tcW w:w="1234" w:type="dxa"/>
+          </w:tcPr>
+          <w:p>
+            <w:pPr>
+              <w:jc w:val="center"/>
+              <w:rPr>
+                <w:b/>
+              </w:rPr>
+            </w:pPr>
+            <w:r>
+              <w:rPr>
+                <w:b/>
+              </w:rPr>
+              <w:t>C++</w:t>
+            </w:r>
+          </w:p>
+        </w:tc>
+        <w:tc>
+          <w:tcPr>
+            <w:tcW w:w="1440" w:type="dxa"/>
+          </w:tcPr>
+          <w:p>
+            <w:pPr>
+              <w:jc w:val="center"/>
+              <w:rPr>
+                <w:b/>
+              </w:rPr>
+            </w:pPr>
+            <w:r>
+              <w:rPr>
+                <w:b/>
+              </w:rPr>
+              <w:t>JavaScript</w:t>
+            </w:r>
+          </w:p>
+        </w:tc>
+        <w:tc>
+          <w:tcPr>
+            <w:tcW w:w="1170" w:type="dxa"/>
+          </w:tcPr>
+          <w:p>
+            <w:pPr>
+              <w:jc w:val="center"/>
+              <w:rPr>
+                <w:b/>
+              </w:rPr>
+            </w:pPr>
+            <w:r>
+              <w:rPr>
+                <w:b/>
+              </w:rPr>
+              <w:t>C++</w:t>
+            </w:r>
+          </w:p>
+        </w:tc>
+        <w:tc>
+          <w:tcPr>
+            <w:tcW w:w="1440" w:type="dxa"/>
+          </w:tcPr>
+          <w:p>
+            <w:pPr>
+              <w:jc w:val="center"/>
+              <w:rPr>
+                <w:b/>
+              </w:rPr>
+            </w:pPr>
+            <w:r>
+              <w:rPr>
+                <w:b/>
+              </w:rPr>
+              <w:t>JavaScript</w:t>
+            </w:r>
+          </w:p>
+        </w:tc>
+      </w:tr>
+      <w:tr>
+        <w:trPr>
+          <w:trHeight w:val="287"/>
+        </w:trPr>
+        <w:tc>
+          <w:tcPr>
+            <w:tcW w:w="1345" w:type="dxa"/>
+          </w:tcPr>
+          <w:p>
+            <w:pPr>
+              <w:rPr>
+                <w:b/>
+              </w:rPr>
+            </w:pPr>
+            <w:r>
+              <w:rPr>
+                <w:b/>
+              </w:rPr>
+              <w:t>1</w:t>
+            </w:r>
+          </w:p>
+        </w:tc>
+        <w:tc>
+          <w:tcPr>
+            <w:tcW w:w="1313" w:type="dxa"/>
+          </w:tcPr>
+          <w:p>
+            <w:r>
+              <w:t>0.008</w:t>
+            </w:r>
+          </w:p>
+        </w:tc>
+        <w:tc>
+          <w:tcPr>
+            <w:tcW w:w="1323" w:type="dxa"/>
+          </w:tcPr>
+          <w:p>
+            <w:r>
+              <w:t>0.2949</w:t>
+            </w:r>
+          </w:p>
+        </w:tc>
+        <w:tc>
+          <w:tcPr>
+            <w:tcW w:w="1234" w:type="dxa"/>
+          </w:tcPr>
+          <w:p>
+            <w:r>
+              <w:t>0.62</w:t>
+            </w:r>
+          </w:p>
+        </w:tc>
+        <w:tc>
+          <w:tcPr>
+            <w:tcW w:w="1440" w:type="dxa"/>
+          </w:tcPr>
+          <w:p>
+            <w:r>
+              <w:t>0.0117</w:t>
+            </w:r>
+          </w:p>
+        </w:tc>
+        <w:tc>
+          <w:tcPr>
+            <w:tcW w:w="1170" w:type="dxa"/>
+          </w:tcPr>
+          <w:p>
+            <w:r>
+              <w:t>0.5444</w:t>
+            </w:r>
+          </w:p>
+        </w:tc>
+        <w:tc>
+          <w:tcPr>
+            <w:tcW w:w="1440" w:type="dxa"/>
+          </w:tcPr>
+          <w:p>
+            <w:r>
+              <w:t>1.6518</w:t>
+            </w:r>
+          </w:p>
+        </w:tc>
+      </w:tr>
+      <w:tr>
+        <w:trPr>
+          <w:trHeight w:val="305"/>
+        </w:trPr>
+        <w:tc>
+          <w:tcPr>
+            <w:tcW w:w="1345" w:type="dxa"/>
+          </w:tcPr>
+          <w:p>
+            <w:pPr>
+              <w:rPr>
+                <w:b/>
+              </w:rPr>
+            </w:pPr>
+            <w:r>
+              <w:rPr>
+                <w:b/>
+              </w:rPr>
+              <w:t>2</w:t>
+            </w:r>
+          </w:p>
+        </w:tc>
+        <w:tc>
+          <w:tcPr>
+            <w:tcW w:w="1313" w:type="dxa"/>
+          </w:tcPr>
+          <w:p>
+            <w:r>
+              <w:t>0.006</w:t>
+            </w:r>
+          </w:p>
+        </w:tc>
+        <w:tc>
+          <w:tcPr>
+            <w:tcW w:w="1323" w:type="dxa"/>
+          </w:tcPr>
+          <w:p>
+            <w:r>
+              <w:t>0.0581</w:t>
+            </w:r>
+          </w:p>
+        </w:tc>
+        <w:tc>
+          <w:tcPr>
+            <w:tcW w:w="1234" w:type="dxa"/>
+          </w:tcPr>
+          <w:p>
+            <w:r>
+              <w:t>0.329</w:t>
+            </w:r>
+          </w:p>
+        </w:tc>
+        <w:tc>
+          <w:tcPr>
+            <w:tcW w:w="1440" w:type="dxa"/>
+          </w:tcPr>
+          <w:p>
+            <w:r>
+              <w:t>0.1408</w:t>
+            </w:r>
+          </w:p>
+        </w:tc>
+        <w:tc>
+          <w:tcPr>
+            <w:tcW w:w="1170" w:type="dxa"/>
+          </w:tcPr>
+          <w:p>
+            <w:r>
+              <w:t>0.577</w:t>
+            </w:r>
+          </w:p>
+        </w:tc>
+        <w:tc>
+          <w:tcPr>
+            <w:tcW w:w="1440" w:type="dxa"/>
+          </w:tcPr>
+          <w:p>
+            <w:r>
+              <w:t>0.2329</w:t>
+            </w:r>
+          </w:p>
+        </w:tc>
+      </w:tr>
+      <w:tr>
+        <w:tc>
+          <w:tcPr>
+            <w:tcW w:w="1345" w:type="dxa"/>
+          </w:tcPr>
+          <w:p>
+            <w:pPr>
+              <w:rPr>
+                <w:b/>
+              </w:rPr>
+            </w:pPr>
+            <w:r>
+              <w:rPr>
+                <w:b/>
+              </w:rPr>
+              <w:t>3</w:t>
+            </w:r>
+          </w:p>
+        </w:tc>
+        <w:tc>
+          <w:tcPr>
+            <w:tcW w:w="1313" w:type="dxa"/>
+          </w:tcPr>
+          <w:p>
+            <w:r>
+              <w:t>0.005</w:t>
+            </w:r>
+          </w:p>
+        </w:tc>
+        <w:tc>
+          <w:tcPr>
+            <w:tcW w:w="1323" w:type="dxa"/>
+          </w:tcPr>
+          <w:p>
+            <w:r>
+              <w:t>0.0529</w:t>
+            </w:r>
+          </w:p>
+        </w:tc>
+        <w:tc>
+          <w:tcPr>
+            <w:tcW w:w="1234" w:type="dxa"/>
+          </w:tcPr>
+          <w:p>
+            <w:r>
+              <w:t>0.309</w:t>
+            </w:r>
+          </w:p>
+        </w:tc>
+        <w:tc>
+          <w:tcPr>
+            <w:tcW w:w="1440" w:type="dxa"/>
+          </w:tcPr>
+          <w:p>
+            <w:r>
+              <w:t>0.0949</w:t>
+            </w:r>
+          </w:p>
+        </w:tc>
+        <w:tc>
+          <w:tcPr>
+            <w:tcW w:w="1170" w:type="dxa"/>
+          </w:tcPr>
+          <w:p>
+            <w:r>
+              <w:t>0.546</w:t>
+            </w:r>
+          </w:p>
+        </w:tc>
+        <w:tc>
+          <w:tcPr>
+            <w:tcW w:w="1440" w:type="dxa"/>
+          </w:tcPr>
+          <w:p>
+            <w:r>
+              <w:t>0.202</w:t>
+            </w:r>
+          </w:p>
+        </w:tc>
+      </w:tr>
+      <w:tr>
+        <w:trPr>
+          <w:trHeight w:val="323"/>
+        </w:trPr>
+        <w:tc>
+          <w:tcPr>
+            <w:tcW w:w="1345" w:type="dxa"/>
+          </w:tcPr>
+          <w:p>
+            <w:pPr>
+              <w:rPr>
+                <w:b/>
+              </w:rPr>
+            </w:pPr>
+            <w:r>
+              <w:rPr>
+                <w:b/>
+              </w:rPr>
+              <w:t>4</w:t>
+            </w:r>
+          </w:p>
+        </w:tc>
+        <w:tc>
+          <w:tcPr>
+            <w:tcW w:w="1313" w:type="dxa"/>
+          </w:tcPr>
+          <w:p>
+            <w:r>
+              <w:t>0.006</w:t>
+            </w:r>
+          </w:p>
+        </w:tc>
+        <w:tc>
+          <w:tcPr>
+            <w:tcW w:w="1323" w:type="dxa"/>
+          </w:tcPr>
+          <w:p>
+            <w:r>
+              <w:t>0.0610</w:t>
+            </w:r>
+          </w:p>
+        </w:tc>
+        <w:tc>
+          <w:tcPr>
+            <w:tcW w:w="1234" w:type="dxa"/>
+          </w:tcPr>
+          <w:p>
+            <w:r>
+              <w:t>0.329</w:t>
+            </w:r>
+          </w:p>
+        </w:tc>
+        <w:tc>
+          <w:tcPr>
+            <w:tcW w:w="1440" w:type="dxa"/>
+          </w:tcPr>
+          <w:p>
+            <w:r>
+              <w:t>0.0400</w:t>
+            </w:r>
+          </w:p>
+        </w:tc>
+        <w:tc>
+          <w:tcPr>
+            <w:tcW w:w="1170" w:type="dxa"/>
+          </w:tcPr>
+          <w:p>
+            <w:r>
+              <w:t>0.52</w:t>
+            </w:r>
+          </w:p>
+        </w:tc>
+        <w:tc>
+          <w:tcPr>
+            <w:tcW w:w="1440" w:type="dxa"/>
+          </w:tcPr>
+          <w:p>
+            <w:r>
+              <w:t>0.1801</w:t>
+            </w:r>
+          </w:p>
+        </w:tc>
+      </w:tr>
+      <w:tr>
+        <w:tc>
+          <w:tcPr>
+            <w:tcW w:w="1345" w:type="dxa"/>
+          </w:tcPr>
+          <w:p>
+            <w:pPr>
+              <w:rPr>
+                <w:b/>
+              </w:rPr>
+            </w:pPr>
+            <w:r>
+              <w:rPr>
+                <w:b/>
+              </w:rPr>
+              <w:t>5</w:t>
+            </w:r>
+          </w:p>
+        </w:tc>
+        <w:tc>
+          <w:tcPr>
+            <w:tcW w:w="1313" w:type="dxa"/>
+          </w:tcPr>
+          <w:p>
+            <w:r>
+              <w:t>0.007</w:t>
+            </w:r>
+          </w:p>
+        </w:tc>
+        <w:tc>
+          <w:tcPr>
+            <w:tcW w:w="1323" w:type="dxa"/>
+          </w:tcPr>
+          <w:p>
+            <w:r>
+              <w:t>0.0632</w:t>
+            </w:r>
+          </w:p>
+        </w:tc>
+        <w:tc>
+          <w:tcPr>
+            <w:tcW w:w="1234" w:type="dxa"/>
+          </w:tcPr>
+          <w:p>
+            <w:r>
+              <w:t>0.528</w:t>
+            </w:r>
+          </w:p>
+        </w:tc>
+        <w:tc>
+          <w:tcPr>
+            <w:tcW w:w="1440" w:type="dxa"/>
+          </w:tcPr>
+          <w:p>
+            <w:r>
+              <w:t>0.0432</w:t>
+            </w:r>
+          </w:p>
+        </w:tc>
+        <w:tc>
+          <w:tcPr>
+            <w:tcW w:w="1170" w:type="dxa"/>
+          </w:tcPr>
+          <w:p>
+            <w:r>
+              <w:t>0.517</w:t>
+            </w:r>
+          </w:p>
+        </w:tc>
+        <w:tc>
+          <w:tcPr>
+            <w:tcW w:w="1440" w:type="dxa"/>
+          </w:tcPr>
+          <w:p>
+            <w:r>
+              <w:t>0.2368</w:t>
+            </w:r>
+          </w:p>
+        </w:tc>
+      </w:tr>
+      <w:tr>
+        <w:tc>
+          <w:tcPr>
+            <w:tcW w:w="1345" w:type="dxa"/>
+          </w:tcPr>
+          <w:p>
+            <w:pPr>
+              <w:rPr>
+                <w:b/>
+              </w:rPr>
+            </w:pPr>
+            <w:r>
+              <w:rPr>
+                <w:b/>
+              </w:rPr>
+              <w:t>6</w:t>
+            </w:r>
+          </w:p>
+        </w:tc>
+        <w:tc>
+          <w:tcPr>
+            <w:tcW w:w="1313" w:type="dxa"/>
+          </w:tcPr>
+          <w:p>
+            <w:r>
+              <w:t>0.006</w:t>
+            </w:r>
+          </w:p>
+        </w:tc>
+        <w:tc>
+          <w:tcPr>
+            <w:tcW w:w="1323" w:type="dxa"/>
+          </w:tcPr>
+          <w:p>
+            <w:r>
+              <w:t>0.0561</w:t>
+            </w:r>
+          </w:p>
+        </w:tc>
+        <w:tc>
+          <w:tcPr>
+            <w:tcW w:w="1234" w:type="dxa"/>
+          </w:tcPr>
+          <w:p>
+            <w:r>
+              <w:t>0.315</w:t>
+            </w:r>
+          </w:p>
+        </w:tc>
+        <w:tc>
+          <w:tcPr>
+            <w:tcW w:w="1440" w:type="dxa"/>
+          </w:tcPr>
+          <w:p>
+            <w:r>
+              <w:t>0.0419</w:t>
+            </w:r>
+          </w:p>
+        </w:tc>
+        <w:tc>
+          <w:tcPr>
+            <w:tcW w:w="1170" w:type="dxa"/>
+          </w:tcPr>
+          <w:p>
+            <w:r>
+              <w:t>0.528</w:t>
+            </w:r>
+          </w:p>
+        </w:tc>
+        <w:tc>
+          <w:tcPr>
+            <w:tcW w:w="1440" w:type="dxa"/>
+          </w:tcPr>
+          <w:p>
+            <w:r>
+              <w:t>0.1860</w:t>
+            </w:r>
+          </w:p>
+        </w:tc>
+      </w:tr>
+      <w:tr>
+        <w:tc>
+          <w:tcPr>
+            <w:tcW w:w="1345" w:type="dxa"/>
+          </w:tcPr>
+          <w:p>
+            <w:pPr>
+              <w:rPr>
+                <w:b/>
+              </w:rPr>
+            </w:pPr>
+            <w:r>
+              <w:rPr>
+                <w:b/>
+              </w:rPr>
+              <w:t>7</w:t>
+            </w:r>
+          </w:p>
+        </w:tc>
+        <w:tc>
+          <w:tcPr>
+            <w:tcW w:w="1313" w:type="dxa"/>
+          </w:tcPr>
+          <w:p>
+            <w:r>
+              <w:t>0.005</w:t>
+            </w:r>
+          </w:p>
+        </w:tc>
+        <w:tc>
+          <w:tcPr>
+            <w:tcW w:w="1323" w:type="dxa"/>
+          </w:tcPr>
+          <w:p>
+            <w:r>
+              <w:t>0.0449</w:t>
+            </w:r>
+          </w:p>
+        </w:tc>
+        <w:tc>
+          <w:tcPr>
+            <w:tcW w:w="1234" w:type="dxa"/>
+          </w:tcPr>
+          <w:p>
+            <w:r>
+              <w:t>0.333</w:t>
+            </w:r>
+          </w:p>
+        </w:tc>
+        <w:tc>
+          <w:tcPr>
+            <w:tcW w:w="1440" w:type="dxa"/>
+          </w:tcPr>
+          <w:p>
+            <w:r>
+              <w:t>0.0397</w:t>
+            </w:r>
+          </w:p>
+        </w:tc>
+        <w:tc>
+          <w:tcPr>
+            <w:tcW w:w="1170" w:type="dxa"/>
+          </w:tcPr>
+          <w:p>
+            <w:r>
+              <w:t>0.203</w:t>
+            </w:r>
+          </w:p>
+        </w:tc>
+        <w:tc>
+          <w:tcPr>
+            <w:tcW w:w="1440" w:type="dxa"/>
+          </w:tcPr>
+          <w:p>
+            <w:r>
+              <w:t>0.2041</w:t>
+            </w:r>
+          </w:p>
+        </w:tc>
+      </w:tr>
+      <w:tr>
+        <w:tc>
+          <w:tcPr>
+            <w:tcW w:w="1345" w:type="dxa"/>
+          </w:tcPr>
+          <w:p>
+            <w:pPr>
+              <w:rPr>
+                <w:b/>
+              </w:rPr>
+            </w:pPr>
+            <w:r>
+              <w:rPr>
+                <w:b/>
+              </w:rPr>
+              <w:t>8</w:t>
+            </w:r>
+          </w:p>
+        </w:tc>
+        <w:tc>
+          <w:tcPr>
+            <w:tcW w:w="1313" w:type="dxa"/>
+          </w:tcPr>
+          <w:p>
+            <w:r>
+              <w:t>0.007</w:t>
+            </w:r>
+          </w:p>
+        </w:tc>
+        <w:tc>
+          <w:tcPr>
+            <w:tcW w:w="1323" w:type="dxa"/>
+          </w:tcPr>
+          <w:p>
+            <w:r>
+              <w:t>0.1479</w:t>
+            </w:r>
+          </w:p>
+        </w:tc>
+        <w:tc>
+          <w:tcPr>
+            <w:tcW w:w="1234" w:type="dxa"/>
+          </w:tcPr>
+          <w:p>
+            <w:r>
+              <w:t>0.047</w:t>
+            </w:r>
+          </w:p>
+        </w:tc>
+        <w:tc>
+          <w:tcPr>
+            <w:tcW w:w="1440" w:type="dxa"/>
+          </w:tcPr>
+          <w:p>
+            <w:r>
+              <w:t>0.3501</w:t>
+            </w:r>
+          </w:p>
+        </w:tc>
+        <w:tc>
+          <w:tcPr>
+            <w:tcW w:w="1170" w:type="dxa"/>
+          </w:tcPr>
+          <w:p>
+            <w:r>
+              <w:t>0.464</w:t>
+            </w:r>
+          </w:p>
+        </w:tc>
+        <w:tc>
+          <w:tcPr>
+            <w:tcW w:w="1440" w:type="dxa"/>
+          </w:tcPr>
+          <w:p>
+            <w:r>
+              <w:t>3.7209</w:t>
+            </w:r>
+          </w:p>
+        </w:tc>
+      </w:tr>
+      <w:tr>
+        <w:tc>
+          <w:tcPr>
+            <w:tcW w:w="1345" w:type="dxa"/>
+          </w:tcPr>
+          <w:p>
+            <w:pPr>
+              <w:rPr>
+                <w:b/>
+              </w:rPr>
+            </w:pPr>
+            <w:r>
+              <w:rPr>
+                <w:b/>
+              </w:rPr>
+              <w:t>9</w:t>
+            </w:r>
+          </w:p>
+        </w:tc>
+        <w:tc>
+          <w:tcPr>
+            <w:tcW w:w="1313" w:type="dxa"/>
+          </w:tcPr>
+          <w:p>
+            <w:r>
+              <w:t>0.008</w:t>
+            </w:r>
+          </w:p>
+        </w:tc>
+        <w:tc>
+          <w:tcPr>
+            <w:tcW w:w="1323" w:type="dxa"/>
+          </w:tcPr>
+          <w:p>
+            <w:r>
+              <w:t>0.0378</w:t>
+            </w:r>
+          </w:p>
+        </w:tc>
+        <w:tc>
+          <w:tcPr>
+            <w:tcW w:w="1234" w:type="dxa"/>
+          </w:tcPr>
+          <w:p>
+            <w:r>
+              <w:t>0.314</w:t>
+            </w:r>
+          </w:p>
+        </w:tc>
+        <w:tc>
+          <w:tcPr>
+            <w:tcW w:w="1440" w:type="dxa"/>
+          </w:tcPr>
+          <w:p>
+            <w:r>
+              <w:t>0.0310</w:t>
+            </w:r>
+          </w:p>
+        </w:tc>
+        <w:tc>
+          <w:tcPr>
+            <w:tcW w:w="1170" w:type="dxa"/>
+          </w:tcPr>
+          <w:p>
+            <w:r>
+              <w:t>0.512</w:t>
+            </w:r>
+          </w:p>
+        </w:tc>
+        <w:tc>
+          <w:tcPr>
+            <w:tcW w:w="1440" w:type="dxa"/>
+          </w:tcPr>
+          <w:p>
+            <w:r>
+              <w:t>0.2880</w:t>
+            </w:r>
+          </w:p>
+        </w:tc>
+      </w:tr>
+      <w:tr>
+        <w:tc>
+          <w:tcPr>
+            <w:tcW w:w="1345" w:type="dxa"/>
+          </w:tcPr>
+          <w:p>
+            <w:pPr>
+              <w:rPr>
+                <w:b/>
+              </w:rPr>
+            </w:pPr>
+            <w:r>
+              <w:rPr>
+                <w:b/>
+              </w:rPr>
+              <w:t>10</w:t>
+            </w:r>
+          </w:p>
+        </w:tc>
+        <w:tc>
+          <w:tcPr>
+            <w:tcW w:w="1313" w:type="dxa"/>
+          </w:tcPr>
+          <w:p>
+            <w:r>
+              <w:t>0.005</w:t>
+            </w:r>
+          </w:p>
+        </w:tc>
+        <w:tc>
+          <w:tcPr>
+            <w:tcW w:w="1323" w:type="dxa"/>
+          </w:tcPr>
+          <w:p>
+            <w:r>
+              <w:t>0.0439</w:t>
+            </w:r>
+          </w:p>
+        </w:tc>
+        <w:tc>
+          <w:tcPr>
+            <w:tcW w:w="1234" w:type="dxa"/>
+          </w:tcPr>
+          <w:p>
+            <w:r>
+              <w:t>0.315</w:t>
+            </w:r>
+          </w:p>
+        </w:tc>
+        <w:tc>
+          <w:tcPr>
+            <w:tcW w:w="1440" w:type="dxa"/>
+          </w:tcPr>
+          <w:p>
+            <w:r>
+              <w:t>0.05102</w:t>
+            </w:r>
+          </w:p>
+        </w:tc>
+        <w:tc>
+          <w:tcPr>
+            <w:tcW w:w="1170" w:type="dxa"/>
+          </w:tcPr>
+          <w:p>
+            <w:r>
+              <w:t>0.2</w:t>
+            </w:r>
+          </w:p>
+        </w:tc>
+        <w:tc>
+          <w:tcPr>
+            <w:tcW w:w="1440" w:type="dxa"/>
+          </w:tcPr>
+          <w:p>
+            <w:r>
+              <w:t>0.1701</w:t>
+            </w:r>
+          </w:p>
+        </w:tc>
+      </w:tr>
+      <w:tr>
+        <w:tc>
+          <w:tcPr>
+            <w:tcW w:w="1345" w:type="dxa"/>
+          </w:tcPr>
+          <w:p>
+            <w:pPr>
+              <w:rPr>
+                <w:b/>
+              </w:rPr>
+            </w:pPr>
+            <w:r>
+              <w:rPr>
+                <w:b/>
+              </w:rPr>
+              <w:t>Total Average</w:t>
+            </w:r>
+          </w:p>
+        </w:tc>
+        <w:tc>
+          <w:tcPr>
+            <w:tcW w:w="1313" w:type="dxa"/>
+          </w:tcPr>
+          <w:p>
+            <w:r>
+              <w:t>0.006</w:t>
+            </w:r>
+          </w:p>
+        </w:tc>
+        <w:tc>
+          <w:tcPr>
+            <w:tcW w:w="1323" w:type="dxa"/>
+          </w:tcPr>
+          <w:p>
+            <w:r>
+              <w:t>0.0860</w:t>
+            </w:r>
+          </w:p>
+        </w:tc>
+        <w:tc>
+          <w:tcPr>
+            <w:tcW w:w="1234" w:type="dxa"/>
+          </w:tcPr>
+          <w:p>
+            <w:r>
+              <w:t>0.3439</w:t>
+            </w:r>
+          </w:p>
+        </w:tc>
+        <w:tc>
+          <w:tcPr>
+            <w:tcW w:w="1440" w:type="dxa"/>
+          </w:tcPr>
+          <w:p>
+            <w:pPr>
+              <w:rPr>
+                <w:rFonts w:ascii="Calibri" w:eastAsia="Times New Roman" w:hAnsi="Calibri"/>
+                <w:color w:val="000000"/>
+              </w:rPr>
+            </w:pPr>
+            <w:r>
+              <w:rPr>
+                <w:rFonts w:ascii="Calibri" w:eastAsia="Times New Roman" w:hAnsi="Calibri"/>
+                <w:color w:val="000000"/>
+              </w:rPr>
+              <w:t>0.084432</w:t>
+            </w:r>
+          </w:p>
+          <w:p/>
+        </w:tc>
+        <w:tc>
+          <w:tcPr>
+            <w:tcW w:w="1170" w:type="dxa"/>
+          </w:tcPr>
+          <w:p>
+            <w:pPr>
+              <w:rPr>
+                <w:rFonts w:ascii="Calibri" w:eastAsia="Times New Roman" w:hAnsi="Calibri"/>
+                <w:color w:val="000000"/>
+              </w:rPr>
+            </w:pPr>
+            <w:r>
+              <w:rPr>
+                <w:rFonts w:ascii="Calibri" w:eastAsia="Times New Roman" w:hAnsi="Calibri"/>
+                <w:color w:val="000000"/>
+              </w:rPr>
+              <w:t>0.46114</w:t>
+            </w:r>
+          </w:p>
+          <w:p/>
+        </w:tc>
+        <w:tc>
+          <w:tcPr>
+            <w:tcW w:w="1440" w:type="dxa"/>
+          </w:tcPr>
+          <w:p>
+            <w:pPr>
+              <w:rPr>
+                <w:rFonts w:ascii="Calibri" w:eastAsia="Times New Roman" w:hAnsi="Calibri"/>
+                <w:color w:val="000000"/>
+              </w:rPr>
+            </w:pPr>
+            <w:r>
+              <w:rPr>
+                <w:rFonts w:ascii="Calibri" w:eastAsia="Times New Roman" w:hAnsi="Calibri"/>
+                <w:color w:val="000000"/>
+              </w:rPr>
+              <w:t>0.70727</w:t>
+            </w:r>
+          </w:p>
+          <w:p/>
+        </w:tc>
+      </w:tr>
+    </w:tbl>
+    <w:p/>
+    <w:p/>
+    <w:p/>
     <w:p>
       <w:pPr>
         <w:ind w:left="720"/>
-        <w:rPr>
-          <w:rFonts w:ascii="Times New Roman" w:hAnsi="Times New Roman" w:cs="Times New Roman"/>
-        </w:rPr>
-      </w:pPr>
-      <w:r>
-        <w:rPr>
-          <w:rFonts w:ascii="Times New Roman" w:hAnsi="Times New Roman" w:cs="Times New Roman"/>
-        </w:rPr>
+      </w:pPr>
+      <w:r>
+        <w:t>The table above shows the difference in performance for string manipulation, file i/o, and floating point math for both C++ and JavaScript. On average, JavaScript outperformed C++ in file i/o, but C++ performed better on average in string manipulation and floating point math. One result to note is the outcome of our floating-point math times. Majority of the iterations of our program showed JavaScript with shorter execution times, but iterations 1 and 8 have major outliers that had a strong effect</w:t>
+      </w:r>
+      <w:r>
+        <w:t xml:space="preserve"> on the average score.</w:t>
+      </w:r>
+    </w:p>
+    <w:p>
+      <w:pPr>
+        <w:ind w:left="720"/>
+      </w:pPr>
+      <w:r>
         <w:t>For our subjective metrics, we compared the readability, debugging, and extensibility of each programming language.</w:t>
       </w:r>
       <w:r>
-        <w:rPr>
-          <w:rFonts w:ascii="Times New Roman" w:hAnsi="Times New Roman" w:cs="Times New Roman"/>
-        </w:rPr>
         <w:t xml:space="preserve"> For readability, JavaScript is superior in its syntax because it focuses on using descriptive names for each of its functions, while avoiding the use of any unintuitive operators, like C++ with the extraction (&gt;&gt;) and insertion (&lt;&lt;) operators. However, C++ is superior in debugging because execution of code in C++ requires that it be compiled first. As stated earlier, JavaScript programs are not actually compiled before they are executed. Therefore, the only way to have an error reported in the debugger is to run into the error while using the program. In terms of extensibility, both languages have a high-level of support and large number of libraries to perform additional tasks. C++ has libraries for image processing, video processing, 3D graphics, communication, concurrency, and many other types of libraries. </w:t>
       </w:r>
       <w:r>
-        <w:rPr>
-          <w:rFonts w:ascii="Times New Roman" w:hAnsi="Times New Roman" w:cs="Times New Roman"/>
-        </w:rPr>
         <w:t>Most of the libraries for JavaScript are focused around features commonly utilized in web application development, which is the main purpose of JavaScript. Observing the number of categories of libraries for each language reveals that C++ has more support to perform more complex tasks than JavaScript.</w:t>
       </w:r>
-      <w:bookmarkStart w:id="0" w:name="_GoBack"/>
-      <w:bookmarkEnd w:id="0"/>
-      <w:r>
-        <w:rPr>
-          <w:rFonts w:ascii="Times New Roman" w:hAnsi="Times New Roman" w:cs="Times New Roman"/>
-        </w:rPr>
+      <w:r>
         <w:t xml:space="preserve"> </w:t>
       </w:r>
     </w:p>
-    <w:p>
-      <w:pPr>
-        <w:rPr>
-          <w:rFonts w:ascii="Times New Roman" w:hAnsi="Times New Roman" w:cs="Times New Roman"/>
-        </w:rPr>
-      </w:pPr>
-    </w:p>
+    <w:p/>
     <w:p>
       <w:pPr>
         <w:pStyle w:val="ListParagraph"/>
@@ -645,13 +1627,7 @@
         <w:t>. After downloading Google Chrome, one can run the JavaScript program by double-clicking on the HTML file called, “translate.html”.</w:t>
       </w:r>
     </w:p>
-    <w:p>
-      <w:pPr>
-        <w:rPr>
-          <w:rFonts w:ascii="Times New Roman" w:hAnsi="Times New Roman" w:cs="Times New Roman"/>
-        </w:rPr>
-      </w:pPr>
-    </w:p>
+    <w:p/>
     <w:p>
       <w:pPr>
         <w:pStyle w:val="ListParagraph"/>
@@ -790,63 +1766,33 @@
         <w:t>can make learning JavaScript, and scripting languages in general, more difficult to learn because someone trying to learn the language must also learn the basics of another language to implement their program. For instance, learning JavaScript required that I also learn how to create a web page in HTML that can implement the JavaScript code. C++ is easier in this respect because implementing a program in C++ requires knowing the two commands to compile and run the code inside the command line.</w:t>
       </w:r>
     </w:p>
-    <w:p>
-      <w:pPr>
-        <w:rPr>
-          <w:rFonts w:ascii="Times New Roman" w:hAnsi="Times New Roman" w:cs="Times New Roman"/>
-        </w:rPr>
-      </w:pPr>
-    </w:p>
+    <w:p/>
     <w:p>
       <w:pPr>
         <w:ind w:left="1080"/>
-        <w:rPr>
-          <w:rFonts w:ascii="Times New Roman" w:hAnsi="Times New Roman" w:cs="Times New Roman"/>
-        </w:rPr>
-      </w:pPr>
-      <w:r>
-        <w:rPr>
-          <w:rFonts w:ascii="Times New Roman" w:hAnsi="Times New Roman" w:cs="Times New Roman"/>
-        </w:rPr>
+      </w:pPr>
+      <w:r>
         <w:t>Lastly, C</w:t>
       </w:r>
       <w:r>
-        <w:rPr>
-          <w:rFonts w:ascii="Times New Roman" w:hAnsi="Times New Roman" w:cs="Times New Roman"/>
-        </w:rPr>
         <w:t>++ and JavaScript use different methods for assigning data types. In C++, when someone declares a variable they must explicitly state the type for that variable</w:t>
       </w:r>
       <w:r>
-        <w:rPr>
-          <w:rFonts w:ascii="Times New Roman" w:hAnsi="Times New Roman" w:cs="Times New Roman"/>
-        </w:rPr>
         <w:t xml:space="preserve">, and that variable’s type can never change. However, in JavaScript, programmers do not declare the variable’s when initializing the variable. Rather, the variable’s type is inferred during run time based on the value being passed into it. Additionally, </w:t>
       </w:r>
       <w:r>
-        <w:rPr>
-          <w:rFonts w:ascii="Times New Roman" w:hAnsi="Times New Roman" w:cs="Times New Roman"/>
-        </w:rPr>
         <w:t xml:space="preserve">a variable’s type in JavaScript is dynamic, which means that its type can change at any time during run time whenever a new value is assigned </w:t>
       </w:r>
       <w:r>
-        <w:rPr>
-          <w:rFonts w:ascii="Times New Roman" w:hAnsi="Times New Roman" w:cs="Times New Roman"/>
-        </w:rPr>
         <w:t xml:space="preserve">to the variable. The addition of this feature in JavaScript makes the programming language more flexible in terms of numeric calculations because </w:t>
       </w:r>
       <w:r>
-        <w:rPr>
-          <w:rFonts w:ascii="Times New Roman" w:hAnsi="Times New Roman" w:cs="Times New Roman"/>
-        </w:rPr>
         <w:t>calculating a floating-point number using integers does not require any casting.</w:t>
       </w:r>
     </w:p>
     <w:p>
       <w:pPr>
         <w:ind w:left="1080"/>
-        <w:rPr>
-          <w:rFonts w:ascii="Times New Roman" w:hAnsi="Times New Roman" w:cs="Times New Roman"/>
-        </w:rPr>
       </w:pPr>
     </w:p>
     <w:p>
@@ -924,171 +1870,102 @@
     <w:p>
       <w:pPr>
         <w:ind w:left="720"/>
-        <w:rPr>
-          <w:rFonts w:ascii="Times New Roman" w:hAnsi="Times New Roman" w:cs="Times New Roman"/>
-        </w:rPr>
       </w:pPr>
     </w:p>
     <w:p>
       <w:pPr>
         <w:ind w:left="720"/>
-        <w:rPr>
-          <w:rFonts w:ascii="Times New Roman" w:hAnsi="Times New Roman" w:cs="Times New Roman"/>
-        </w:rPr>
       </w:pPr>
     </w:p>
     <w:p>
       <w:pPr>
         <w:ind w:left="720"/>
-        <w:rPr>
-          <w:rFonts w:ascii="Times New Roman" w:hAnsi="Times New Roman" w:cs="Times New Roman"/>
-        </w:rPr>
       </w:pPr>
     </w:p>
     <w:p>
       <w:pPr>
         <w:ind w:left="720"/>
-        <w:rPr>
-          <w:rFonts w:ascii="Times New Roman" w:hAnsi="Times New Roman" w:cs="Times New Roman"/>
-        </w:rPr>
       </w:pPr>
     </w:p>
     <w:p>
       <w:pPr>
         <w:ind w:left="720"/>
-        <w:rPr>
-          <w:rFonts w:ascii="Times New Roman" w:hAnsi="Times New Roman" w:cs="Times New Roman"/>
-        </w:rPr>
       </w:pPr>
     </w:p>
     <w:p>
       <w:pPr>
         <w:ind w:left="720"/>
-        <w:rPr>
-          <w:rFonts w:ascii="Times New Roman" w:hAnsi="Times New Roman" w:cs="Times New Roman"/>
-        </w:rPr>
       </w:pPr>
     </w:p>
     <w:p>
       <w:pPr>
         <w:ind w:left="720"/>
-        <w:rPr>
-          <w:rFonts w:ascii="Times New Roman" w:hAnsi="Times New Roman" w:cs="Times New Roman"/>
-        </w:rPr>
       </w:pPr>
     </w:p>
     <w:p>
       <w:pPr>
         <w:ind w:left="720"/>
-        <w:rPr>
-          <w:rFonts w:ascii="Times New Roman" w:hAnsi="Times New Roman" w:cs="Times New Roman"/>
-        </w:rPr>
       </w:pPr>
     </w:p>
     <w:p>
       <w:pPr>
         <w:ind w:left="720"/>
-        <w:rPr>
-          <w:rFonts w:ascii="Times New Roman" w:hAnsi="Times New Roman" w:cs="Times New Roman"/>
-        </w:rPr>
       </w:pPr>
     </w:p>
     <w:p>
       <w:pPr>
         <w:ind w:left="720"/>
-        <w:rPr>
-          <w:rFonts w:ascii="Times New Roman" w:hAnsi="Times New Roman" w:cs="Times New Roman"/>
-        </w:rPr>
       </w:pPr>
     </w:p>
     <w:p>
       <w:pPr>
         <w:ind w:left="720"/>
-        <w:rPr>
-          <w:rFonts w:ascii="Times New Roman" w:hAnsi="Times New Roman" w:cs="Times New Roman"/>
-        </w:rPr>
       </w:pPr>
     </w:p>
     <w:p>
       <w:pPr>
         <w:ind w:left="720"/>
-        <w:rPr>
-          <w:rFonts w:ascii="Times New Roman" w:hAnsi="Times New Roman" w:cs="Times New Roman"/>
-        </w:rPr>
       </w:pPr>
     </w:p>
     <w:p>
       <w:pPr>
         <w:ind w:left="720"/>
-        <w:rPr>
-          <w:rFonts w:ascii="Times New Roman" w:hAnsi="Times New Roman" w:cs="Times New Roman"/>
-        </w:rPr>
       </w:pPr>
     </w:p>
     <w:p>
       <w:pPr>
         <w:ind w:left="720"/>
-        <w:rPr>
-          <w:rFonts w:ascii="Times New Roman" w:hAnsi="Times New Roman" w:cs="Times New Roman"/>
-        </w:rPr>
       </w:pPr>
     </w:p>
     <w:p>
       <w:pPr>
         <w:ind w:left="720"/>
-        <w:rPr>
-          <w:rFonts w:ascii="Times New Roman" w:hAnsi="Times New Roman" w:cs="Times New Roman"/>
-        </w:rPr>
       </w:pPr>
     </w:p>
     <w:p>
       <w:pPr>
         <w:ind w:left="720"/>
-        <w:rPr>
-          <w:rFonts w:ascii="Times New Roman" w:hAnsi="Times New Roman" w:cs="Times New Roman"/>
-        </w:rPr>
-      </w:pPr>
-    </w:p>
-    <w:p>
-      <w:pPr>
-        <w:ind w:left="720"/>
-        <w:rPr>
-          <w:rFonts w:ascii="Times New Roman" w:hAnsi="Times New Roman" w:cs="Times New Roman"/>
-        </w:rPr>
-      </w:pPr>
-    </w:p>
-    <w:p>
-      <w:pPr>
-        <w:ind w:left="720"/>
-        <w:rPr>
-          <w:rFonts w:ascii="Times New Roman" w:hAnsi="Times New Roman" w:cs="Times New Roman"/>
-        </w:rPr>
-      </w:pPr>
-    </w:p>
-    <w:p>
-      <w:pPr>
-        <w:ind w:left="720"/>
-        <w:rPr>
-          <w:rFonts w:ascii="Times New Roman" w:hAnsi="Times New Roman" w:cs="Times New Roman"/>
-        </w:rPr>
-      </w:pPr>
-    </w:p>
-    <w:p>
-      <w:pPr>
-        <w:rPr>
-          <w:rFonts w:ascii="Verdana" w:eastAsia="Times New Roman" w:hAnsi="Verdana" w:cs="Times New Roman"/>
+      </w:pPr>
+    </w:p>
+    <w:p/>
+    <w:p>
+      <w:pPr>
+        <w:rPr>
+          <w:rFonts w:ascii="Verdana" w:eastAsia="Times New Roman" w:hAnsi="Verdana"/>
           <w:color w:val="555555"/>
           <w:sz w:val="18"/>
           <w:szCs w:val="18"/>
           <w:shd w:val="clear" w:color="auto" w:fill="FFFFFF"/>
         </w:rPr>
       </w:pPr>
+      <w:bookmarkStart w:id="0" w:name="_GoBack"/>
+      <w:bookmarkEnd w:id="0"/>
     </w:p>
     <w:p>
       <w:pPr>
         <w:jc w:val="center"/>
         <w:rPr>
-          <w:rFonts w:ascii="Times New Roman" w:eastAsia="Times New Roman" w:hAnsi="Times New Roman" w:cs="Times New Roman"/>
+          <w:rFonts w:eastAsia="Times New Roman"/>
           <w:b/>
           <w:color w:val="000000" w:themeColor="text1"/>
           <w:u w:val="single"/>
@@ -1097,7 +1974,7 @@
       </w:pPr>
       <w:r>
         <w:rPr>
-          <w:rFonts w:ascii="Times New Roman" w:eastAsia="Times New Roman" w:hAnsi="Times New Roman" w:cs="Times New Roman"/>
+          <w:rFonts w:eastAsia="Times New Roman"/>
           <w:b/>
           <w:color w:val="000000" w:themeColor="text1"/>
           <w:u w:val="single"/>
@@ -1110,7 +1987,7 @@
       <w:pPr>
         <w:jc w:val="center"/>
         <w:rPr>
-          <w:rFonts w:ascii="Times New Roman" w:eastAsia="Times New Roman" w:hAnsi="Times New Roman" w:cs="Times New Roman"/>
+          <w:rFonts w:eastAsia="Times New Roman"/>
           <w:b/>
           <w:color w:val="000000" w:themeColor="text1"/>
           <w:u w:val="single"/>
@@ -1122,13 +1999,13 @@
       <w:pPr>
         <w:ind w:left="720" w:hanging="720"/>
         <w:rPr>
-          <w:rFonts w:ascii="Times New Roman" w:eastAsia="Times New Roman" w:hAnsi="Times New Roman" w:cs="Times New Roman"/>
+          <w:rFonts w:eastAsia="Times New Roman"/>
           <w:color w:val="000000" w:themeColor="text1"/>
         </w:rPr>
       </w:pPr>
       <w:r>
         <w:rPr>
-          <w:rFonts w:ascii="Times New Roman" w:eastAsia="Times New Roman" w:hAnsi="Times New Roman" w:cs="Times New Roman"/>
+          <w:rFonts w:eastAsia="Times New Roman"/>
           <w:color w:val="000000" w:themeColor="text1"/>
           <w:shd w:val="clear" w:color="auto" w:fill="FFFFFF"/>
         </w:rPr>
@@ -1136,7 +2013,7 @@
       </w:r>
       <w:r>
         <w:rPr>
-          <w:rFonts w:ascii="Times New Roman" w:eastAsia="Times New Roman" w:hAnsi="Times New Roman" w:cs="Times New Roman"/>
+          <w:rFonts w:eastAsia="Times New Roman"/>
           <w:i/>
           <w:iCs/>
           <w:color w:val="000000" w:themeColor="text1"/>
@@ -1146,25 +2023,19 @@
       </w:r>
       <w:r>
         <w:rPr>
-          <w:rFonts w:ascii="Times New Roman" w:eastAsia="Times New Roman" w:hAnsi="Times New Roman" w:cs="Times New Roman"/>
+          <w:rFonts w:eastAsia="Times New Roman"/>
           <w:color w:val="000000" w:themeColor="text1"/>
           <w:shd w:val="clear" w:color="auto" w:fill="FFFFFF"/>
         </w:rPr>
         <w:t>(3), 60-62. doi:http://dx.doi.org.ezproxy.libproxy.db.erau.edu/10.1109/MS.2010.76</w:t>
       </w:r>
     </w:p>
-    <w:p>
-      <w:pPr>
-        <w:rPr>
-          <w:rFonts w:ascii="Times New Roman" w:hAnsi="Times New Roman" w:cs="Times New Roman"/>
-        </w:rPr>
-      </w:pPr>
-    </w:p>
+    <w:p/>
     <w:p>
       <w:pPr>
         <w:ind w:left="720" w:hanging="720"/>
         <w:rPr>
-          <w:rFonts w:ascii="Helvetica Neue" w:eastAsia="Times New Roman" w:hAnsi="Helvetica Neue" w:cs="Times New Roman"/>
+          <w:rFonts w:ascii="Helvetica Neue" w:eastAsia="Times New Roman" w:hAnsi="Helvetica Neue"/>
           <w:color w:val="000000"/>
           <w:sz w:val="21"/>
           <w:szCs w:val="21"/>
@@ -1173,7 +2044,7 @@
       </w:pPr>
       <w:r>
         <w:rPr>
-          <w:rFonts w:ascii="Times New Roman" w:eastAsia="Times New Roman" w:hAnsi="Times New Roman" w:cs="Times New Roman"/>
+          <w:rFonts w:eastAsia="Times New Roman"/>
           <w:color w:val="000000"/>
           <w:shd w:val="clear" w:color="auto" w:fill="FFFFFF"/>
         </w:rPr>
@@ -1181,7 +2052,7 @@
       </w:r>
       <w:r>
         <w:rPr>
-          <w:rFonts w:ascii="Times New Roman" w:eastAsia="Times New Roman" w:hAnsi="Times New Roman" w:cs="Times New Roman"/>
+          <w:rFonts w:eastAsia="Times New Roman"/>
           <w:i/>
           <w:iCs/>
           <w:color w:val="000000"/>
@@ -1191,7 +2062,7 @@
       </w:r>
       <w:r>
         <w:rPr>
-          <w:rFonts w:ascii="Times New Roman" w:eastAsia="Times New Roman" w:hAnsi="Times New Roman" w:cs="Times New Roman"/>
+          <w:rFonts w:eastAsia="Times New Roman"/>
           <w:color w:val="000000"/>
           <w:shd w:val="clear" w:color="auto" w:fill="FFFFFF"/>
         </w:rPr>
@@ -1199,7 +2070,7 @@
       </w:r>
       <w:r>
         <w:rPr>
-          <w:rFonts w:ascii="Helvetica Neue" w:eastAsia="Times New Roman" w:hAnsi="Helvetica Neue" w:cs="Times New Roman"/>
+          <w:rFonts w:ascii="Helvetica Neue" w:eastAsia="Times New Roman" w:hAnsi="Helvetica Neue"/>
           <w:color w:val="000000"/>
           <w:sz w:val="21"/>
           <w:szCs w:val="21"/>
@@ -1212,7 +2083,7 @@
       <w:pPr>
         <w:ind w:left="720" w:hanging="720"/>
         <w:rPr>
-          <w:rFonts w:ascii="Times New Roman" w:eastAsia="Times New Roman" w:hAnsi="Times New Roman" w:cs="Times New Roman"/>
+          <w:rFonts w:eastAsia="Times New Roman"/>
         </w:rPr>
       </w:pPr>
     </w:p>
@@ -1220,13 +2091,13 @@
       <w:pPr>
         <w:ind w:left="720" w:hanging="720"/>
         <w:rPr>
-          <w:rFonts w:ascii="Times New Roman" w:eastAsia="Times New Roman" w:hAnsi="Times New Roman" w:cs="Times New Roman"/>
+          <w:rFonts w:eastAsia="Times New Roman"/>
           <w:color w:val="000000" w:themeColor="text1"/>
         </w:rPr>
       </w:pPr>
       <w:r>
         <w:rPr>
-          <w:rFonts w:ascii="Times New Roman" w:eastAsia="Times New Roman" w:hAnsi="Times New Roman" w:cs="Times New Roman"/>
+          <w:rFonts w:eastAsia="Times New Roman"/>
           <w:i/>
           <w:iCs/>
           <w:color w:val="000000" w:themeColor="text1"/>
@@ -1236,7 +2107,7 @@
       </w:r>
       <w:r>
         <w:rPr>
-          <w:rFonts w:ascii="Times New Roman" w:eastAsia="Times New Roman" w:hAnsi="Times New Roman" w:cs="Times New Roman"/>
+          <w:rFonts w:eastAsia="Times New Roman"/>
           <w:color w:val="000000" w:themeColor="text1"/>
           <w:shd w:val="clear" w:color="auto" w:fill="FFFFFF"/>
         </w:rPr>
@@ -1244,7 +2115,7 @@
       </w:r>
       <w:r>
         <w:rPr>
-          <w:rFonts w:ascii="Times New Roman" w:eastAsia="Times New Roman" w:hAnsi="Times New Roman" w:cs="Times New Roman"/>
+          <w:rFonts w:eastAsia="Times New Roman"/>
           <w:i/>
           <w:iCs/>
           <w:color w:val="000000" w:themeColor="text1"/>
@@ -1254,20 +2125,14 @@
       </w:r>
       <w:r>
         <w:rPr>
-          <w:rFonts w:ascii="Times New Roman" w:eastAsia="Times New Roman" w:hAnsi="Times New Roman" w:cs="Times New Roman"/>
+          <w:rFonts w:eastAsia="Times New Roman"/>
           <w:color w:val="000000" w:themeColor="text1"/>
           <w:shd w:val="clear" w:color="auto" w:fill="FFFFFF"/>
         </w:rPr>
         <w:t>. Retrieved 11 April 2017, from http://www.cplusplus.com/info/history/</w:t>
       </w:r>
     </w:p>
-    <w:p>
-      <w:pPr>
-        <w:rPr>
-          <w:rFonts w:ascii="Times New Roman" w:hAnsi="Times New Roman" w:cs="Times New Roman"/>
-        </w:rPr>
-      </w:pPr>
-    </w:p>
+    <w:p/>
     <w:sectPr>
       <w:headerReference w:type="default" r:id="rId8"/>
       <w:pgSz w:w="12240" w:h="15840"/>
@@ -2093,6 +2958,10 @@
   <w:style w:type="paragraph" w:default="1" w:styleId="Normal">
     <w:name w:val="Normal"/>
     <w:qFormat/>
+    <w:rsid w:val="00446ADB"/>
+    <w:rPr>
+      <w:rFonts w:ascii="Times New Roman" w:hAnsi="Times New Roman" w:cs="Times New Roman"/>
+    </w:rPr>
   </w:style>
   <w:style w:type="character" w:default="1" w:styleId="DefaultParagraphFont">
     <w:name w:val="Default Paragraph Font"/>
@@ -2134,6 +3003,9 @@
         <w:tab w:val="right" w:pos="9360"/>
       </w:tabs>
     </w:pPr>
+    <w:rPr>
+      <w:rFonts w:asciiTheme="minorHAnsi" w:hAnsiTheme="minorHAnsi" w:cstheme="minorBidi"/>
+    </w:rPr>
   </w:style>
   <w:style w:type="character" w:customStyle="1" w:styleId="HeaderChar">
     <w:name w:val="Header Char"/>
@@ -2155,6 +3027,9 @@
         <w:tab w:val="right" w:pos="9360"/>
       </w:tabs>
     </w:pPr>
+    <w:rPr>
+      <w:rFonts w:asciiTheme="minorHAnsi" w:hAnsiTheme="minorHAnsi" w:cstheme="minorBidi"/>
+    </w:rPr>
   </w:style>
   <w:style w:type="character" w:customStyle="1" w:styleId="FooterChar">
     <w:name w:val="Footer Char"/>
@@ -2173,6 +3048,9 @@
       <w:ind w:left="720"/>
       <w:contextualSpacing/>
     </w:pPr>
+    <w:rPr>
+      <w:rFonts w:asciiTheme="minorHAnsi" w:hAnsiTheme="minorHAnsi" w:cstheme="minorBidi"/>
+    </w:rPr>
   </w:style>
   <w:style w:type="character" w:customStyle="1" w:styleId="apple-converted-space">
     <w:name w:val="apple-converted-space"/>
@@ -2189,6 +3067,29 @@
       <w:color w:val="0563C1" w:themeColor="hyperlink"/>
       <w:u w:val="single"/>
     </w:rPr>
+  </w:style>
+  <w:style w:type="table" w:styleId="TableGrid">
+    <w:name w:val="Table Grid"/>
+    <w:basedOn w:val="TableNormal"/>
+    <w:uiPriority w:val="39"/>
+    <w:rsid w:val="00173CC2"/>
+    <w:tblPr>
+      <w:tblInd w:w="0" w:type="dxa"/>
+      <w:tblBorders>
+        <w:top w:val="single" w:sz="4" w:space="0" w:color="auto"/>
+        <w:left w:val="single" w:sz="4" w:space="0" w:color="auto"/>
+        <w:bottom w:val="single" w:sz="4" w:space="0" w:color="auto"/>
+        <w:right w:val="single" w:sz="4" w:space="0" w:color="auto"/>
+        <w:insideH w:val="single" w:sz="4" w:space="0" w:color="auto"/>
+        <w:insideV w:val="single" w:sz="4" w:space="0" w:color="auto"/>
+      </w:tblBorders>
+      <w:tblCellMar>
+        <w:top w:w="0" w:type="dxa"/>
+        <w:left w:w="108" w:type="dxa"/>
+        <w:bottom w:w="0" w:type="dxa"/>
+        <w:right w:w="108" w:type="dxa"/>
+      </w:tblCellMar>
+    </w:tblPr>
   </w:style>
 </w:styles>
 </file>

</xml_diff>